<commit_message>
not up to date
is utd now
</commit_message>
<xml_diff>
--- a/Predloga2.docx
+++ b/Predloga2.docx
@@ -897,6 +897,7 @@
           <w:tcPr>
             <w:tcW w:w="6149" w:type="dxa"/>
             <w:tcBorders>
+              <w:top w:val="nil"/>
               <w:left w:val="nil"/>
               <w:bottom w:val="nil"/>
               <w:right w:val="nil"/>
@@ -1009,9 +1010,9 @@
       </w:tblPr>
       <w:tblGrid>
         <w:gridCol w:w="2265"/>
-        <w:gridCol w:w="2265"/>
         <w:gridCol w:w="2266"/>
-        <w:gridCol w:w="2265"/>
+        <w:gridCol w:w="2267"/>
+        <w:gridCol w:w="2263"/>
       </w:tblGrid>
       <w:tr>
         <w:trPr/>
@@ -1076,7 +1077,7 @@
         </w:tc>
         <w:tc>
           <w:tcPr>
-            <w:tcW w:w="2265" w:type="dxa"/>
+            <w:tcW w:w="2266" w:type="dxa"/>
             <w:tcBorders/>
             <w:shd w:fill="auto" w:val="clear"/>
           </w:tcPr>
@@ -1105,7 +1106,7 @@
         </w:tc>
         <w:tc>
           <w:tcPr>
-            <w:tcW w:w="2266" w:type="dxa"/>
+            <w:tcW w:w="2267" w:type="dxa"/>
             <w:tcBorders/>
             <w:shd w:fill="auto" w:val="clear"/>
           </w:tcPr>
@@ -1134,7 +1135,7 @@
         </w:tc>
         <w:tc>
           <w:tcPr>
-            <w:tcW w:w="2265" w:type="dxa"/>
+            <w:tcW w:w="2263" w:type="dxa"/>
             <w:tcBorders/>
             <w:shd w:fill="auto" w:val="clear"/>
           </w:tcPr>
@@ -1188,29 +1189,6 @@
         </w:tc>
         <w:tc>
           <w:tcPr>
-            <w:tcW w:w="2265" w:type="dxa"/>
-            <w:tcBorders/>
-            <w:shd w:fill="auto" w:val="clear"/>
-          </w:tcPr>
-          <w:p>
-            <w:pPr>
-              <w:pStyle w:val="Normal"/>
-              <w:spacing w:lineRule="auto" w:line="240" w:before="0" w:after="0"/>
-              <w:jc w:val="left"/>
-              <w:rPr>
-                <w:color w:val="000000"/>
-              </w:rPr>
-            </w:pPr>
-            <w:r>
-              <w:rPr>
-                <w:color w:val="000000"/>
-              </w:rPr>
-              <w:t xml:space="preserve">App ID </w:t>
-            </w:r>
-          </w:p>
-        </w:tc>
-        <w:tc>
-          <w:tcPr>
             <w:tcW w:w="2266" w:type="dxa"/>
             <w:tcBorders/>
             <w:shd w:fill="auto" w:val="clear"/>
@@ -1219,21 +1197,44 @@
             <w:pPr>
               <w:pStyle w:val="Normal"/>
               <w:spacing w:lineRule="auto" w:line="240" w:before="0" w:after="0"/>
-              <w:jc w:val="center"/>
-              <w:rPr>
-                <w:color w:val="000000"/>
-              </w:rPr>
-            </w:pPr>
-            <w:r>
-              <w:rPr>
-                <w:color w:val="000000"/>
-              </w:rPr>
+              <w:jc w:val="left"/>
+              <w:rPr>
+                <w:color w:val="000000"/>
+              </w:rPr>
+            </w:pPr>
+            <w:r>
+              <w:rPr>
+                <w:color w:val="000000"/>
+              </w:rPr>
+              <w:t xml:space="preserve">App ID </w:t>
             </w:r>
           </w:p>
         </w:tc>
         <w:tc>
           <w:tcPr>
-            <w:tcW w:w="2265" w:type="dxa"/>
+            <w:tcW w:w="2267" w:type="dxa"/>
+            <w:tcBorders/>
+            <w:shd w:fill="auto" w:val="clear"/>
+          </w:tcPr>
+          <w:p>
+            <w:pPr>
+              <w:pStyle w:val="Normal"/>
+              <w:spacing w:lineRule="auto" w:line="240" w:before="0" w:after="0"/>
+              <w:jc w:val="center"/>
+              <w:rPr>
+                <w:color w:val="000000"/>
+              </w:rPr>
+            </w:pPr>
+            <w:r>
+              <w:rPr>
+                <w:color w:val="000000"/>
+              </w:rPr>
+            </w:r>
+          </w:p>
+        </w:tc>
+        <w:tc>
+          <w:tcPr>
+            <w:tcW w:w="2263" w:type="dxa"/>
             <w:tcBorders/>
             <w:shd w:fill="auto" w:val="clear"/>
           </w:tcPr>
@@ -1280,29 +1281,6 @@
         </w:tc>
         <w:tc>
           <w:tcPr>
-            <w:tcW w:w="2265" w:type="dxa"/>
-            <w:tcBorders/>
-            <w:shd w:fill="auto" w:val="clear"/>
-          </w:tcPr>
-          <w:p>
-            <w:pPr>
-              <w:pStyle w:val="Normal"/>
-              <w:spacing w:lineRule="auto" w:line="240" w:before="0" w:after="0"/>
-              <w:jc w:val="left"/>
-              <w:rPr>
-                <w:color w:val="000000"/>
-              </w:rPr>
-            </w:pPr>
-            <w:r>
-              <w:rPr>
-                <w:color w:val="000000"/>
-              </w:rPr>
-              <w:t xml:space="preserve">App Name </w:t>
-            </w:r>
-          </w:p>
-        </w:tc>
-        <w:tc>
-          <w:tcPr>
             <w:tcW w:w="2266" w:type="dxa"/>
             <w:tcBorders/>
             <w:shd w:fill="auto" w:val="clear"/>
@@ -1311,21 +1289,44 @@
             <w:pPr>
               <w:pStyle w:val="Normal"/>
               <w:spacing w:lineRule="auto" w:line="240" w:before="0" w:after="0"/>
-              <w:jc w:val="center"/>
-              <w:rPr>
-                <w:color w:val="000000"/>
-              </w:rPr>
-            </w:pPr>
-            <w:r>
-              <w:rPr>
-                <w:color w:val="000000"/>
-              </w:rPr>
+              <w:jc w:val="left"/>
+              <w:rPr>
+                <w:color w:val="000000"/>
+              </w:rPr>
+            </w:pPr>
+            <w:r>
+              <w:rPr>
+                <w:color w:val="000000"/>
+              </w:rPr>
+              <w:t xml:space="preserve">App Name </w:t>
             </w:r>
           </w:p>
         </w:tc>
         <w:tc>
           <w:tcPr>
-            <w:tcW w:w="2265" w:type="dxa"/>
+            <w:tcW w:w="2267" w:type="dxa"/>
+            <w:tcBorders/>
+            <w:shd w:fill="auto" w:val="clear"/>
+          </w:tcPr>
+          <w:p>
+            <w:pPr>
+              <w:pStyle w:val="Normal"/>
+              <w:spacing w:lineRule="auto" w:line="240" w:before="0" w:after="0"/>
+              <w:jc w:val="center"/>
+              <w:rPr>
+                <w:color w:val="000000"/>
+              </w:rPr>
+            </w:pPr>
+            <w:r>
+              <w:rPr>
+                <w:color w:val="000000"/>
+              </w:rPr>
+            </w:r>
+          </w:p>
+        </w:tc>
+        <w:tc>
+          <w:tcPr>
+            <w:tcW w:w="2263" w:type="dxa"/>
             <w:tcBorders/>
             <w:shd w:fill="auto" w:val="clear"/>
           </w:tcPr>
@@ -1372,29 +1373,6 @@
         </w:tc>
         <w:tc>
           <w:tcPr>
-            <w:tcW w:w="2265" w:type="dxa"/>
-            <w:tcBorders/>
-            <w:shd w:fill="auto" w:val="clear"/>
-          </w:tcPr>
-          <w:p>
-            <w:pPr>
-              <w:pStyle w:val="Normal"/>
-              <w:spacing w:lineRule="auto" w:line="240" w:before="0" w:after="0"/>
-              <w:jc w:val="left"/>
-              <w:rPr>
-                <w:color w:val="000000"/>
-              </w:rPr>
-            </w:pPr>
-            <w:r>
-              <w:rPr>
-                <w:color w:val="000000"/>
-              </w:rPr>
-              <w:t xml:space="preserve">Size (in Bytes) </w:t>
-            </w:r>
-          </w:p>
-        </w:tc>
-        <w:tc>
-          <w:tcPr>
             <w:tcW w:w="2266" w:type="dxa"/>
             <w:tcBorders/>
             <w:shd w:fill="auto" w:val="clear"/>
@@ -1403,21 +1381,44 @@
             <w:pPr>
               <w:pStyle w:val="Normal"/>
               <w:spacing w:lineRule="auto" w:line="240" w:before="0" w:after="0"/>
-              <w:jc w:val="center"/>
-              <w:rPr>
-                <w:color w:val="000000"/>
-              </w:rPr>
-            </w:pPr>
-            <w:r>
-              <w:rPr>
-                <w:color w:val="000000"/>
-              </w:rPr>
+              <w:jc w:val="left"/>
+              <w:rPr>
+                <w:color w:val="000000"/>
+              </w:rPr>
+            </w:pPr>
+            <w:r>
+              <w:rPr>
+                <w:color w:val="000000"/>
+              </w:rPr>
+              <w:t xml:space="preserve">Size (in Bytes) </w:t>
             </w:r>
           </w:p>
         </w:tc>
         <w:tc>
           <w:tcPr>
-            <w:tcW w:w="2265" w:type="dxa"/>
+            <w:tcW w:w="2267" w:type="dxa"/>
+            <w:tcBorders/>
+            <w:shd w:fill="auto" w:val="clear"/>
+          </w:tcPr>
+          <w:p>
+            <w:pPr>
+              <w:pStyle w:val="Normal"/>
+              <w:spacing w:lineRule="auto" w:line="240" w:before="0" w:after="0"/>
+              <w:jc w:val="center"/>
+              <w:rPr>
+                <w:color w:val="000000"/>
+              </w:rPr>
+            </w:pPr>
+            <w:r>
+              <w:rPr>
+                <w:color w:val="000000"/>
+              </w:rPr>
+            </w:r>
+          </w:p>
+        </w:tc>
+        <w:tc>
+          <w:tcPr>
+            <w:tcW w:w="2263" w:type="dxa"/>
             <w:tcBorders/>
             <w:shd w:fill="auto" w:val="clear"/>
           </w:tcPr>
@@ -1464,29 +1465,6 @@
         </w:tc>
         <w:tc>
           <w:tcPr>
-            <w:tcW w:w="2265" w:type="dxa"/>
-            <w:tcBorders/>
-            <w:shd w:fill="auto" w:val="clear"/>
-          </w:tcPr>
-          <w:p>
-            <w:pPr>
-              <w:pStyle w:val="Normal"/>
-              <w:spacing w:lineRule="auto" w:line="240" w:before="0" w:after="0"/>
-              <w:jc w:val="left"/>
-              <w:rPr>
-                <w:color w:val="000000"/>
-              </w:rPr>
-            </w:pPr>
-            <w:r>
-              <w:rPr>
-                <w:color w:val="000000"/>
-              </w:rPr>
-              <w:t xml:space="preserve">Currency Type </w:t>
-            </w:r>
-          </w:p>
-        </w:tc>
-        <w:tc>
-          <w:tcPr>
             <w:tcW w:w="2266" w:type="dxa"/>
             <w:tcBorders/>
             <w:shd w:fill="auto" w:val="clear"/>
@@ -1495,21 +1473,44 @@
             <w:pPr>
               <w:pStyle w:val="Normal"/>
               <w:spacing w:lineRule="auto" w:line="240" w:before="0" w:after="0"/>
-              <w:jc w:val="center"/>
-              <w:rPr>
-                <w:color w:val="000000"/>
-              </w:rPr>
-            </w:pPr>
-            <w:r>
-              <w:rPr>
-                <w:color w:val="000000"/>
-              </w:rPr>
+              <w:jc w:val="left"/>
+              <w:rPr>
+                <w:color w:val="000000"/>
+              </w:rPr>
+            </w:pPr>
+            <w:r>
+              <w:rPr>
+                <w:color w:val="000000"/>
+              </w:rPr>
+              <w:t xml:space="preserve">Currency Type </w:t>
             </w:r>
           </w:p>
         </w:tc>
         <w:tc>
           <w:tcPr>
-            <w:tcW w:w="2265" w:type="dxa"/>
+            <w:tcW w:w="2267" w:type="dxa"/>
+            <w:tcBorders/>
+            <w:shd w:fill="auto" w:val="clear"/>
+          </w:tcPr>
+          <w:p>
+            <w:pPr>
+              <w:pStyle w:val="Normal"/>
+              <w:spacing w:lineRule="auto" w:line="240" w:before="0" w:after="0"/>
+              <w:jc w:val="center"/>
+              <w:rPr>
+                <w:color w:val="000000"/>
+              </w:rPr>
+            </w:pPr>
+            <w:r>
+              <w:rPr>
+                <w:color w:val="000000"/>
+              </w:rPr>
+            </w:r>
+          </w:p>
+        </w:tc>
+        <w:tc>
+          <w:tcPr>
+            <w:tcW w:w="2263" w:type="dxa"/>
             <w:tcBorders/>
             <w:shd w:fill="auto" w:val="clear"/>
           </w:tcPr>
@@ -1556,29 +1557,6 @@
         </w:tc>
         <w:tc>
           <w:tcPr>
-            <w:tcW w:w="2265" w:type="dxa"/>
-            <w:tcBorders/>
-            <w:shd w:fill="auto" w:val="clear"/>
-          </w:tcPr>
-          <w:p>
-            <w:pPr>
-              <w:pStyle w:val="Normal"/>
-              <w:spacing w:lineRule="auto" w:line="240" w:before="0" w:after="0"/>
-              <w:jc w:val="left"/>
-              <w:rPr>
-                <w:color w:val="000000"/>
-              </w:rPr>
-            </w:pPr>
-            <w:r>
-              <w:rPr>
-                <w:color w:val="000000"/>
-              </w:rPr>
-              <w:t xml:space="preserve">Price amount </w:t>
-            </w:r>
-          </w:p>
-        </w:tc>
-        <w:tc>
-          <w:tcPr>
             <w:tcW w:w="2266" w:type="dxa"/>
             <w:tcBorders/>
             <w:shd w:fill="auto" w:val="clear"/>
@@ -1587,21 +1565,44 @@
             <w:pPr>
               <w:pStyle w:val="Normal"/>
               <w:spacing w:lineRule="auto" w:line="240" w:before="0" w:after="0"/>
-              <w:jc w:val="center"/>
-              <w:rPr>
-                <w:color w:val="000000"/>
-              </w:rPr>
-            </w:pPr>
-            <w:r>
-              <w:rPr>
-                <w:color w:val="000000"/>
-              </w:rPr>
+              <w:jc w:val="left"/>
+              <w:rPr>
+                <w:color w:val="000000"/>
+              </w:rPr>
+            </w:pPr>
+            <w:r>
+              <w:rPr>
+                <w:color w:val="000000"/>
+              </w:rPr>
+              <w:t xml:space="preserve">Price amount </w:t>
             </w:r>
           </w:p>
         </w:tc>
         <w:tc>
           <w:tcPr>
-            <w:tcW w:w="2265" w:type="dxa"/>
+            <w:tcW w:w="2267" w:type="dxa"/>
+            <w:tcBorders/>
+            <w:shd w:fill="auto" w:val="clear"/>
+          </w:tcPr>
+          <w:p>
+            <w:pPr>
+              <w:pStyle w:val="Normal"/>
+              <w:spacing w:lineRule="auto" w:line="240" w:before="0" w:after="0"/>
+              <w:jc w:val="center"/>
+              <w:rPr>
+                <w:color w:val="000000"/>
+              </w:rPr>
+            </w:pPr>
+            <w:r>
+              <w:rPr>
+                <w:color w:val="000000"/>
+              </w:rPr>
+            </w:r>
+          </w:p>
+        </w:tc>
+        <w:tc>
+          <w:tcPr>
+            <w:tcW w:w="2263" w:type="dxa"/>
             <w:tcBorders/>
             <w:shd w:fill="auto" w:val="clear"/>
           </w:tcPr>
@@ -1648,29 +1649,6 @@
         </w:tc>
         <w:tc>
           <w:tcPr>
-            <w:tcW w:w="2265" w:type="dxa"/>
-            <w:tcBorders/>
-            <w:shd w:fill="auto" w:val="clear"/>
-          </w:tcPr>
-          <w:p>
-            <w:pPr>
-              <w:pStyle w:val="Normal"/>
-              <w:spacing w:lineRule="auto" w:line="240" w:before="0" w:after="0"/>
-              <w:jc w:val="left"/>
-              <w:rPr>
-                <w:color w:val="000000"/>
-              </w:rPr>
-            </w:pPr>
-            <w:r>
-              <w:rPr>
-                <w:color w:val="000000"/>
-              </w:rPr>
-              <w:t xml:space="preserve">User Rating counts (for all version) </w:t>
-            </w:r>
-          </w:p>
-        </w:tc>
-        <w:tc>
-          <w:tcPr>
             <w:tcW w:w="2266" w:type="dxa"/>
             <w:tcBorders/>
             <w:shd w:fill="auto" w:val="clear"/>
@@ -1679,21 +1657,44 @@
             <w:pPr>
               <w:pStyle w:val="Normal"/>
               <w:spacing w:lineRule="auto" w:line="240" w:before="0" w:after="0"/>
-              <w:jc w:val="center"/>
-              <w:rPr>
-                <w:color w:val="000000"/>
-              </w:rPr>
-            </w:pPr>
-            <w:r>
-              <w:rPr>
-                <w:color w:val="000000"/>
-              </w:rPr>
+              <w:jc w:val="left"/>
+              <w:rPr>
+                <w:color w:val="000000"/>
+              </w:rPr>
+            </w:pPr>
+            <w:r>
+              <w:rPr>
+                <w:color w:val="000000"/>
+              </w:rPr>
+              <w:t xml:space="preserve">User Rating counts (for all version) </w:t>
             </w:r>
           </w:p>
         </w:tc>
         <w:tc>
           <w:tcPr>
-            <w:tcW w:w="2265" w:type="dxa"/>
+            <w:tcW w:w="2267" w:type="dxa"/>
+            <w:tcBorders/>
+            <w:shd w:fill="auto" w:val="clear"/>
+          </w:tcPr>
+          <w:p>
+            <w:pPr>
+              <w:pStyle w:val="Normal"/>
+              <w:spacing w:lineRule="auto" w:line="240" w:before="0" w:after="0"/>
+              <w:jc w:val="center"/>
+              <w:rPr>
+                <w:color w:val="000000"/>
+              </w:rPr>
+            </w:pPr>
+            <w:r>
+              <w:rPr>
+                <w:color w:val="000000"/>
+              </w:rPr>
+            </w:r>
+          </w:p>
+        </w:tc>
+        <w:tc>
+          <w:tcPr>
+            <w:tcW w:w="2263" w:type="dxa"/>
             <w:tcBorders/>
             <w:shd w:fill="auto" w:val="clear"/>
           </w:tcPr>
@@ -1740,29 +1741,6 @@
         </w:tc>
         <w:tc>
           <w:tcPr>
-            <w:tcW w:w="2265" w:type="dxa"/>
-            <w:tcBorders/>
-            <w:shd w:fill="auto" w:val="clear"/>
-          </w:tcPr>
-          <w:p>
-            <w:pPr>
-              <w:pStyle w:val="Normal"/>
-              <w:spacing w:lineRule="auto" w:line="240" w:before="0" w:after="0"/>
-              <w:jc w:val="left"/>
-              <w:rPr>
-                <w:color w:val="000000"/>
-              </w:rPr>
-            </w:pPr>
-            <w:r>
-              <w:rPr>
-                <w:color w:val="000000"/>
-              </w:rPr>
-              <w:t xml:space="preserve">User Rating counts (for current version) </w:t>
-            </w:r>
-          </w:p>
-        </w:tc>
-        <w:tc>
-          <w:tcPr>
             <w:tcW w:w="2266" w:type="dxa"/>
             <w:tcBorders/>
             <w:shd w:fill="auto" w:val="clear"/>
@@ -1771,21 +1749,44 @@
             <w:pPr>
               <w:pStyle w:val="Normal"/>
               <w:spacing w:lineRule="auto" w:line="240" w:before="0" w:after="0"/>
-              <w:jc w:val="center"/>
-              <w:rPr>
-                <w:color w:val="000000"/>
-              </w:rPr>
-            </w:pPr>
-            <w:r>
-              <w:rPr>
-                <w:color w:val="000000"/>
-              </w:rPr>
+              <w:jc w:val="left"/>
+              <w:rPr>
+                <w:color w:val="000000"/>
+              </w:rPr>
+            </w:pPr>
+            <w:r>
+              <w:rPr>
+                <w:color w:val="000000"/>
+              </w:rPr>
+              <w:t xml:space="preserve">User Rating counts (for current version) </w:t>
             </w:r>
           </w:p>
         </w:tc>
         <w:tc>
           <w:tcPr>
-            <w:tcW w:w="2265" w:type="dxa"/>
+            <w:tcW w:w="2267" w:type="dxa"/>
+            <w:tcBorders/>
+            <w:shd w:fill="auto" w:val="clear"/>
+          </w:tcPr>
+          <w:p>
+            <w:pPr>
+              <w:pStyle w:val="Normal"/>
+              <w:spacing w:lineRule="auto" w:line="240" w:before="0" w:after="0"/>
+              <w:jc w:val="center"/>
+              <w:rPr>
+                <w:color w:val="000000"/>
+              </w:rPr>
+            </w:pPr>
+            <w:r>
+              <w:rPr>
+                <w:color w:val="000000"/>
+              </w:rPr>
+            </w:r>
+          </w:p>
+        </w:tc>
+        <w:tc>
+          <w:tcPr>
+            <w:tcW w:w="2263" w:type="dxa"/>
             <w:tcBorders/>
             <w:shd w:fill="auto" w:val="clear"/>
           </w:tcPr>
@@ -1832,29 +1833,6 @@
         </w:tc>
         <w:tc>
           <w:tcPr>
-            <w:tcW w:w="2265" w:type="dxa"/>
-            <w:tcBorders/>
-            <w:shd w:fill="auto" w:val="clear"/>
-          </w:tcPr>
-          <w:p>
-            <w:pPr>
-              <w:pStyle w:val="Normal"/>
-              <w:spacing w:lineRule="auto" w:line="240" w:before="0" w:after="0"/>
-              <w:jc w:val="left"/>
-              <w:rPr>
-                <w:color w:val="000000"/>
-              </w:rPr>
-            </w:pPr>
-            <w:r>
-              <w:rPr>
-                <w:color w:val="000000"/>
-              </w:rPr>
-              <w:t xml:space="preserve">Average User Rating value (for all version) </w:t>
-            </w:r>
-          </w:p>
-        </w:tc>
-        <w:tc>
-          <w:tcPr>
             <w:tcW w:w="2266" w:type="dxa"/>
             <w:tcBorders/>
             <w:shd w:fill="auto" w:val="clear"/>
@@ -1863,21 +1841,44 @@
             <w:pPr>
               <w:pStyle w:val="Normal"/>
               <w:spacing w:lineRule="auto" w:line="240" w:before="0" w:after="0"/>
-              <w:jc w:val="center"/>
-              <w:rPr>
-                <w:color w:val="000000"/>
-              </w:rPr>
-            </w:pPr>
-            <w:r>
-              <w:rPr>
-                <w:color w:val="000000"/>
-              </w:rPr>
+              <w:jc w:val="left"/>
+              <w:rPr>
+                <w:color w:val="000000"/>
+              </w:rPr>
+            </w:pPr>
+            <w:r>
+              <w:rPr>
+                <w:color w:val="000000"/>
+              </w:rPr>
+              <w:t xml:space="preserve">Average User Rating value (for all version) </w:t>
             </w:r>
           </w:p>
         </w:tc>
         <w:tc>
           <w:tcPr>
-            <w:tcW w:w="2265" w:type="dxa"/>
+            <w:tcW w:w="2267" w:type="dxa"/>
+            <w:tcBorders/>
+            <w:shd w:fill="auto" w:val="clear"/>
+          </w:tcPr>
+          <w:p>
+            <w:pPr>
+              <w:pStyle w:val="Normal"/>
+              <w:spacing w:lineRule="auto" w:line="240" w:before="0" w:after="0"/>
+              <w:jc w:val="center"/>
+              <w:rPr>
+                <w:color w:val="000000"/>
+              </w:rPr>
+            </w:pPr>
+            <w:r>
+              <w:rPr>
+                <w:color w:val="000000"/>
+              </w:rPr>
+            </w:r>
+          </w:p>
+        </w:tc>
+        <w:tc>
+          <w:tcPr>
+            <w:tcW w:w="2263" w:type="dxa"/>
             <w:tcBorders/>
             <w:shd w:fill="auto" w:val="clear"/>
           </w:tcPr>
@@ -1924,29 +1925,6 @@
         </w:tc>
         <w:tc>
           <w:tcPr>
-            <w:tcW w:w="2265" w:type="dxa"/>
-            <w:tcBorders/>
-            <w:shd w:fill="auto" w:val="clear"/>
-          </w:tcPr>
-          <w:p>
-            <w:pPr>
-              <w:pStyle w:val="Normal"/>
-              <w:spacing w:lineRule="auto" w:line="240" w:before="0" w:after="0"/>
-              <w:jc w:val="left"/>
-              <w:rPr>
-                <w:color w:val="000000"/>
-              </w:rPr>
-            </w:pPr>
-            <w:r>
-              <w:rPr>
-                <w:color w:val="000000"/>
-              </w:rPr>
-              <w:t xml:space="preserve">Average User Rating value (for current version) </w:t>
-            </w:r>
-          </w:p>
-        </w:tc>
-        <w:tc>
-          <w:tcPr>
             <w:tcW w:w="2266" w:type="dxa"/>
             <w:tcBorders/>
             <w:shd w:fill="auto" w:val="clear"/>
@@ -1955,21 +1933,44 @@
             <w:pPr>
               <w:pStyle w:val="Normal"/>
               <w:spacing w:lineRule="auto" w:line="240" w:before="0" w:after="0"/>
-              <w:jc w:val="center"/>
-              <w:rPr>
-                <w:color w:val="000000"/>
-              </w:rPr>
-            </w:pPr>
-            <w:r>
-              <w:rPr>
-                <w:color w:val="000000"/>
-              </w:rPr>
+              <w:jc w:val="left"/>
+              <w:rPr>
+                <w:color w:val="000000"/>
+              </w:rPr>
+            </w:pPr>
+            <w:r>
+              <w:rPr>
+                <w:color w:val="000000"/>
+              </w:rPr>
+              <w:t xml:space="preserve">Average User Rating value (for current version) </w:t>
             </w:r>
           </w:p>
         </w:tc>
         <w:tc>
           <w:tcPr>
-            <w:tcW w:w="2265" w:type="dxa"/>
+            <w:tcW w:w="2267" w:type="dxa"/>
+            <w:tcBorders/>
+            <w:shd w:fill="auto" w:val="clear"/>
+          </w:tcPr>
+          <w:p>
+            <w:pPr>
+              <w:pStyle w:val="Normal"/>
+              <w:spacing w:lineRule="auto" w:line="240" w:before="0" w:after="0"/>
+              <w:jc w:val="center"/>
+              <w:rPr>
+                <w:color w:val="000000"/>
+              </w:rPr>
+            </w:pPr>
+            <w:r>
+              <w:rPr>
+                <w:color w:val="000000"/>
+              </w:rPr>
+            </w:r>
+          </w:p>
+        </w:tc>
+        <w:tc>
+          <w:tcPr>
+            <w:tcW w:w="2263" w:type="dxa"/>
             <w:tcBorders/>
             <w:shd w:fill="auto" w:val="clear"/>
           </w:tcPr>
@@ -2016,29 +2017,6 @@
         </w:tc>
         <w:tc>
           <w:tcPr>
-            <w:tcW w:w="2265" w:type="dxa"/>
-            <w:tcBorders/>
-            <w:shd w:fill="auto" w:val="clear"/>
-          </w:tcPr>
-          <w:p>
-            <w:pPr>
-              <w:pStyle w:val="Normal"/>
-              <w:spacing w:lineRule="auto" w:line="240" w:before="0" w:after="0"/>
-              <w:jc w:val="left"/>
-              <w:rPr>
-                <w:color w:val="000000"/>
-              </w:rPr>
-            </w:pPr>
-            <w:r>
-              <w:rPr>
-                <w:color w:val="000000"/>
-              </w:rPr>
-              <w:t xml:space="preserve">Latest version code </w:t>
-            </w:r>
-          </w:p>
-        </w:tc>
-        <w:tc>
-          <w:tcPr>
             <w:tcW w:w="2266" w:type="dxa"/>
             <w:tcBorders/>
             <w:shd w:fill="auto" w:val="clear"/>
@@ -2047,21 +2025,44 @@
             <w:pPr>
               <w:pStyle w:val="Normal"/>
               <w:spacing w:lineRule="auto" w:line="240" w:before="0" w:after="0"/>
-              <w:jc w:val="center"/>
-              <w:rPr>
-                <w:color w:val="000000"/>
-              </w:rPr>
-            </w:pPr>
-            <w:r>
-              <w:rPr>
-                <w:color w:val="000000"/>
-              </w:rPr>
+              <w:jc w:val="left"/>
+              <w:rPr>
+                <w:color w:val="000000"/>
+              </w:rPr>
+            </w:pPr>
+            <w:r>
+              <w:rPr>
+                <w:color w:val="000000"/>
+              </w:rPr>
+              <w:t xml:space="preserve">Latest version code </w:t>
             </w:r>
           </w:p>
         </w:tc>
         <w:tc>
           <w:tcPr>
-            <w:tcW w:w="2265" w:type="dxa"/>
+            <w:tcW w:w="2267" w:type="dxa"/>
+            <w:tcBorders/>
+            <w:shd w:fill="auto" w:val="clear"/>
+          </w:tcPr>
+          <w:p>
+            <w:pPr>
+              <w:pStyle w:val="Normal"/>
+              <w:spacing w:lineRule="auto" w:line="240" w:before="0" w:after="0"/>
+              <w:jc w:val="center"/>
+              <w:rPr>
+                <w:color w:val="000000"/>
+              </w:rPr>
+            </w:pPr>
+            <w:r>
+              <w:rPr>
+                <w:color w:val="000000"/>
+              </w:rPr>
+            </w:r>
+          </w:p>
+        </w:tc>
+        <w:tc>
+          <w:tcPr>
+            <w:tcW w:w="2263" w:type="dxa"/>
             <w:tcBorders/>
             <w:shd w:fill="auto" w:val="clear"/>
           </w:tcPr>
@@ -2108,29 +2109,6 @@
         </w:tc>
         <w:tc>
           <w:tcPr>
-            <w:tcW w:w="2265" w:type="dxa"/>
-            <w:tcBorders/>
-            <w:shd w:fill="auto" w:val="clear"/>
-          </w:tcPr>
-          <w:p>
-            <w:pPr>
-              <w:pStyle w:val="Normal"/>
-              <w:spacing w:lineRule="auto" w:line="240" w:before="0" w:after="0"/>
-              <w:jc w:val="left"/>
-              <w:rPr>
-                <w:color w:val="000000"/>
-              </w:rPr>
-            </w:pPr>
-            <w:r>
-              <w:rPr>
-                <w:color w:val="000000"/>
-              </w:rPr>
-              <w:t xml:space="preserve">Content Rating </w:t>
-            </w:r>
-          </w:p>
-        </w:tc>
-        <w:tc>
-          <w:tcPr>
             <w:tcW w:w="2266" w:type="dxa"/>
             <w:tcBorders/>
             <w:shd w:fill="auto" w:val="clear"/>
@@ -2139,21 +2117,44 @@
             <w:pPr>
               <w:pStyle w:val="Normal"/>
               <w:spacing w:lineRule="auto" w:line="240" w:before="0" w:after="0"/>
-              <w:jc w:val="center"/>
-              <w:rPr>
-                <w:color w:val="000000"/>
-              </w:rPr>
-            </w:pPr>
-            <w:r>
-              <w:rPr>
-                <w:color w:val="000000"/>
-              </w:rPr>
+              <w:jc w:val="left"/>
+              <w:rPr>
+                <w:color w:val="000000"/>
+              </w:rPr>
+            </w:pPr>
+            <w:r>
+              <w:rPr>
+                <w:color w:val="000000"/>
+              </w:rPr>
+              <w:t xml:space="preserve">Content Rating </w:t>
             </w:r>
           </w:p>
         </w:tc>
         <w:tc>
           <w:tcPr>
-            <w:tcW w:w="2265" w:type="dxa"/>
+            <w:tcW w:w="2267" w:type="dxa"/>
+            <w:tcBorders/>
+            <w:shd w:fill="auto" w:val="clear"/>
+          </w:tcPr>
+          <w:p>
+            <w:pPr>
+              <w:pStyle w:val="Normal"/>
+              <w:spacing w:lineRule="auto" w:line="240" w:before="0" w:after="0"/>
+              <w:jc w:val="center"/>
+              <w:rPr>
+                <w:color w:val="000000"/>
+              </w:rPr>
+            </w:pPr>
+            <w:r>
+              <w:rPr>
+                <w:color w:val="000000"/>
+              </w:rPr>
+            </w:r>
+          </w:p>
+        </w:tc>
+        <w:tc>
+          <w:tcPr>
+            <w:tcW w:w="2263" w:type="dxa"/>
             <w:tcBorders/>
             <w:shd w:fill="auto" w:val="clear"/>
           </w:tcPr>
@@ -2200,29 +2201,6 @@
         </w:tc>
         <w:tc>
           <w:tcPr>
-            <w:tcW w:w="2265" w:type="dxa"/>
-            <w:tcBorders/>
-            <w:shd w:fill="auto" w:val="clear"/>
-          </w:tcPr>
-          <w:p>
-            <w:pPr>
-              <w:pStyle w:val="Normal"/>
-              <w:spacing w:lineRule="auto" w:line="240" w:before="0" w:after="0"/>
-              <w:jc w:val="left"/>
-              <w:rPr>
-                <w:color w:val="000000"/>
-              </w:rPr>
-            </w:pPr>
-            <w:r>
-              <w:rPr>
-                <w:color w:val="000000"/>
-              </w:rPr>
-              <w:t xml:space="preserve">Primary Genre </w:t>
-            </w:r>
-          </w:p>
-        </w:tc>
-        <w:tc>
-          <w:tcPr>
             <w:tcW w:w="2266" w:type="dxa"/>
             <w:tcBorders/>
             <w:shd w:fill="auto" w:val="clear"/>
@@ -2231,21 +2209,44 @@
             <w:pPr>
               <w:pStyle w:val="Normal"/>
               <w:spacing w:lineRule="auto" w:line="240" w:before="0" w:after="0"/>
-              <w:jc w:val="center"/>
-              <w:rPr>
-                <w:color w:val="000000"/>
-              </w:rPr>
-            </w:pPr>
-            <w:r>
-              <w:rPr>
-                <w:color w:val="000000"/>
-              </w:rPr>
+              <w:jc w:val="left"/>
+              <w:rPr>
+                <w:color w:val="000000"/>
+              </w:rPr>
+            </w:pPr>
+            <w:r>
+              <w:rPr>
+                <w:color w:val="000000"/>
+              </w:rPr>
+              <w:t xml:space="preserve">Primary Genre </w:t>
             </w:r>
           </w:p>
         </w:tc>
         <w:tc>
           <w:tcPr>
-            <w:tcW w:w="2265" w:type="dxa"/>
+            <w:tcW w:w="2267" w:type="dxa"/>
+            <w:tcBorders/>
+            <w:shd w:fill="auto" w:val="clear"/>
+          </w:tcPr>
+          <w:p>
+            <w:pPr>
+              <w:pStyle w:val="Normal"/>
+              <w:spacing w:lineRule="auto" w:line="240" w:before="0" w:after="0"/>
+              <w:jc w:val="center"/>
+              <w:rPr>
+                <w:color w:val="000000"/>
+              </w:rPr>
+            </w:pPr>
+            <w:r>
+              <w:rPr>
+                <w:color w:val="000000"/>
+              </w:rPr>
+            </w:r>
+          </w:p>
+        </w:tc>
+        <w:tc>
+          <w:tcPr>
+            <w:tcW w:w="2263" w:type="dxa"/>
             <w:tcBorders/>
             <w:shd w:fill="auto" w:val="clear"/>
           </w:tcPr>
@@ -2292,29 +2293,6 @@
         </w:tc>
         <w:tc>
           <w:tcPr>
-            <w:tcW w:w="2265" w:type="dxa"/>
-            <w:tcBorders/>
-            <w:shd w:fill="auto" w:val="clear"/>
-          </w:tcPr>
-          <w:p>
-            <w:pPr>
-              <w:pStyle w:val="Normal"/>
-              <w:spacing w:lineRule="auto" w:line="240" w:before="0" w:after="0"/>
-              <w:jc w:val="left"/>
-              <w:rPr>
-                <w:color w:val="000000"/>
-              </w:rPr>
-            </w:pPr>
-            <w:r>
-              <w:rPr>
-                <w:color w:val="000000"/>
-              </w:rPr>
-              <w:t xml:space="preserve">Number of supporting devices </w:t>
-            </w:r>
-          </w:p>
-        </w:tc>
-        <w:tc>
-          <w:tcPr>
             <w:tcW w:w="2266" w:type="dxa"/>
             <w:tcBorders/>
             <w:shd w:fill="auto" w:val="clear"/>
@@ -2323,21 +2301,44 @@
             <w:pPr>
               <w:pStyle w:val="Normal"/>
               <w:spacing w:lineRule="auto" w:line="240" w:before="0" w:after="0"/>
-              <w:jc w:val="center"/>
-              <w:rPr>
-                <w:color w:val="000000"/>
-              </w:rPr>
-            </w:pPr>
-            <w:r>
-              <w:rPr>
-                <w:color w:val="000000"/>
-              </w:rPr>
+              <w:jc w:val="left"/>
+              <w:rPr>
+                <w:color w:val="000000"/>
+              </w:rPr>
+            </w:pPr>
+            <w:r>
+              <w:rPr>
+                <w:color w:val="000000"/>
+              </w:rPr>
+              <w:t xml:space="preserve">Number of supporting devices </w:t>
             </w:r>
           </w:p>
         </w:tc>
         <w:tc>
           <w:tcPr>
-            <w:tcW w:w="2265" w:type="dxa"/>
+            <w:tcW w:w="2267" w:type="dxa"/>
+            <w:tcBorders/>
+            <w:shd w:fill="auto" w:val="clear"/>
+          </w:tcPr>
+          <w:p>
+            <w:pPr>
+              <w:pStyle w:val="Normal"/>
+              <w:spacing w:lineRule="auto" w:line="240" w:before="0" w:after="0"/>
+              <w:jc w:val="center"/>
+              <w:rPr>
+                <w:color w:val="000000"/>
+              </w:rPr>
+            </w:pPr>
+            <w:r>
+              <w:rPr>
+                <w:color w:val="000000"/>
+              </w:rPr>
+            </w:r>
+          </w:p>
+        </w:tc>
+        <w:tc>
+          <w:tcPr>
+            <w:tcW w:w="2263" w:type="dxa"/>
             <w:tcBorders/>
             <w:shd w:fill="auto" w:val="clear"/>
           </w:tcPr>
@@ -2384,29 +2385,6 @@
         </w:tc>
         <w:tc>
           <w:tcPr>
-            <w:tcW w:w="2265" w:type="dxa"/>
-            <w:tcBorders/>
-            <w:shd w:fill="auto" w:val="clear"/>
-          </w:tcPr>
-          <w:p>
-            <w:pPr>
-              <w:pStyle w:val="Normal"/>
-              <w:spacing w:lineRule="auto" w:line="240" w:before="0" w:after="0"/>
-              <w:jc w:val="left"/>
-              <w:rPr>
-                <w:color w:val="000000"/>
-              </w:rPr>
-            </w:pPr>
-            <w:r>
-              <w:rPr>
-                <w:color w:val="000000"/>
-              </w:rPr>
-              <w:t xml:space="preserve">Number of screenshots showed for display </w:t>
-            </w:r>
-          </w:p>
-        </w:tc>
-        <w:tc>
-          <w:tcPr>
             <w:tcW w:w="2266" w:type="dxa"/>
             <w:tcBorders/>
             <w:shd w:fill="auto" w:val="clear"/>
@@ -2415,21 +2393,44 @@
             <w:pPr>
               <w:pStyle w:val="Normal"/>
               <w:spacing w:lineRule="auto" w:line="240" w:before="0" w:after="0"/>
-              <w:jc w:val="center"/>
-              <w:rPr>
-                <w:color w:val="000000"/>
-              </w:rPr>
-            </w:pPr>
-            <w:r>
-              <w:rPr>
-                <w:color w:val="000000"/>
-              </w:rPr>
+              <w:jc w:val="left"/>
+              <w:rPr>
+                <w:color w:val="000000"/>
+              </w:rPr>
+            </w:pPr>
+            <w:r>
+              <w:rPr>
+                <w:color w:val="000000"/>
+              </w:rPr>
+              <w:t xml:space="preserve">Number of screenshots showed for display </w:t>
             </w:r>
           </w:p>
         </w:tc>
         <w:tc>
           <w:tcPr>
-            <w:tcW w:w="2265" w:type="dxa"/>
+            <w:tcW w:w="2267" w:type="dxa"/>
+            <w:tcBorders/>
+            <w:shd w:fill="auto" w:val="clear"/>
+          </w:tcPr>
+          <w:p>
+            <w:pPr>
+              <w:pStyle w:val="Normal"/>
+              <w:spacing w:lineRule="auto" w:line="240" w:before="0" w:after="0"/>
+              <w:jc w:val="center"/>
+              <w:rPr>
+                <w:color w:val="000000"/>
+              </w:rPr>
+            </w:pPr>
+            <w:r>
+              <w:rPr>
+                <w:color w:val="000000"/>
+              </w:rPr>
+            </w:r>
+          </w:p>
+        </w:tc>
+        <w:tc>
+          <w:tcPr>
+            <w:tcW w:w="2263" w:type="dxa"/>
             <w:tcBorders/>
             <w:shd w:fill="auto" w:val="clear"/>
           </w:tcPr>
@@ -2476,29 +2477,6 @@
         </w:tc>
         <w:tc>
           <w:tcPr>
-            <w:tcW w:w="2265" w:type="dxa"/>
-            <w:tcBorders/>
-            <w:shd w:fill="auto" w:val="clear"/>
-          </w:tcPr>
-          <w:p>
-            <w:pPr>
-              <w:pStyle w:val="Normal"/>
-              <w:spacing w:lineRule="auto" w:line="240" w:before="0" w:after="0"/>
-              <w:jc w:val="left"/>
-              <w:rPr>
-                <w:color w:val="000000"/>
-              </w:rPr>
-            </w:pPr>
-            <w:r>
-              <w:rPr>
-                <w:color w:val="000000"/>
-              </w:rPr>
-              <w:t xml:space="preserve">Number of supported languages </w:t>
-            </w:r>
-          </w:p>
-        </w:tc>
-        <w:tc>
-          <w:tcPr>
             <w:tcW w:w="2266" w:type="dxa"/>
             <w:tcBorders/>
             <w:shd w:fill="auto" w:val="clear"/>
@@ -2507,21 +2485,44 @@
             <w:pPr>
               <w:pStyle w:val="Normal"/>
               <w:spacing w:lineRule="auto" w:line="240" w:before="0" w:after="0"/>
-              <w:jc w:val="center"/>
-              <w:rPr>
-                <w:color w:val="000000"/>
-              </w:rPr>
-            </w:pPr>
-            <w:r>
-              <w:rPr>
-                <w:color w:val="000000"/>
-              </w:rPr>
+              <w:jc w:val="left"/>
+              <w:rPr>
+                <w:color w:val="000000"/>
+              </w:rPr>
+            </w:pPr>
+            <w:r>
+              <w:rPr>
+                <w:color w:val="000000"/>
+              </w:rPr>
+              <w:t xml:space="preserve">Number of supported languages </w:t>
             </w:r>
           </w:p>
         </w:tc>
         <w:tc>
           <w:tcPr>
-            <w:tcW w:w="2265" w:type="dxa"/>
+            <w:tcW w:w="2267" w:type="dxa"/>
+            <w:tcBorders/>
+            <w:shd w:fill="auto" w:val="clear"/>
+          </w:tcPr>
+          <w:p>
+            <w:pPr>
+              <w:pStyle w:val="Normal"/>
+              <w:spacing w:lineRule="auto" w:line="240" w:before="0" w:after="0"/>
+              <w:jc w:val="center"/>
+              <w:rPr>
+                <w:color w:val="000000"/>
+              </w:rPr>
+            </w:pPr>
+            <w:r>
+              <w:rPr>
+                <w:color w:val="000000"/>
+              </w:rPr>
+            </w:r>
+          </w:p>
+        </w:tc>
+        <w:tc>
+          <w:tcPr>
+            <w:tcW w:w="2263" w:type="dxa"/>
             <w:tcBorders/>
             <w:shd w:fill="auto" w:val="clear"/>
           </w:tcPr>
@@ -2570,29 +2571,6 @@
         </w:tc>
         <w:tc>
           <w:tcPr>
-            <w:tcW w:w="2265" w:type="dxa"/>
-            <w:tcBorders/>
-            <w:shd w:fill="auto" w:val="clear"/>
-          </w:tcPr>
-          <w:p>
-            <w:pPr>
-              <w:pStyle w:val="Normal"/>
-              <w:spacing w:lineRule="auto" w:line="240" w:before="0" w:after="0"/>
-              <w:jc w:val="left"/>
-              <w:rPr>
-                <w:color w:val="000000"/>
-              </w:rPr>
-            </w:pPr>
-            <w:r>
-              <w:rPr>
-                <w:color w:val="000000"/>
-              </w:rPr>
-              <w:t xml:space="preserve">Vpp Device Based Licensing Enabled </w:t>
-            </w:r>
-          </w:p>
-        </w:tc>
-        <w:tc>
-          <w:tcPr>
             <w:tcW w:w="2266" w:type="dxa"/>
             <w:tcBorders/>
             <w:shd w:fill="auto" w:val="clear"/>
@@ -2601,21 +2579,22 @@
             <w:pPr>
               <w:pStyle w:val="Normal"/>
               <w:spacing w:lineRule="auto" w:line="240" w:before="0" w:after="0"/>
-              <w:jc w:val="center"/>
-              <w:rPr>
-                <w:color w:val="000000"/>
-              </w:rPr>
-            </w:pPr>
-            <w:r>
-              <w:rPr>
-                <w:color w:val="000000"/>
-              </w:rPr>
+              <w:jc w:val="left"/>
+              <w:rPr>
+                <w:color w:val="000000"/>
+              </w:rPr>
+            </w:pPr>
+            <w:r>
+              <w:rPr>
+                <w:color w:val="000000"/>
+              </w:rPr>
+              <w:t xml:space="preserve">Vpp Device Based Licensing Enabled </w:t>
             </w:r>
           </w:p>
         </w:tc>
         <w:tc>
           <w:tcPr>
-            <w:tcW w:w="2265" w:type="dxa"/>
+            <w:tcW w:w="2267" w:type="dxa"/>
             <w:tcBorders/>
             <w:shd w:fill="auto" w:val="clear"/>
           </w:tcPr>
@@ -2635,6 +2614,28 @@
             </w:r>
           </w:p>
         </w:tc>
+        <w:tc>
+          <w:tcPr>
+            <w:tcW w:w="2263" w:type="dxa"/>
+            <w:tcBorders/>
+            <w:shd w:fill="auto" w:val="clear"/>
+          </w:tcPr>
+          <w:p>
+            <w:pPr>
+              <w:pStyle w:val="Normal"/>
+              <w:spacing w:lineRule="auto" w:line="240" w:before="0" w:after="0"/>
+              <w:jc w:val="center"/>
+              <w:rPr>
+                <w:color w:val="000000"/>
+              </w:rPr>
+            </w:pPr>
+            <w:r>
+              <w:rPr>
+                <w:color w:val="000000"/>
+              </w:rPr>
+            </w:r>
+          </w:p>
+        </w:tc>
       </w:tr>
     </w:tbl>
     <w:p>
@@ -2648,6 +2649,22 @@
         <w:rPr>
           <w:color w:val="000000"/>
         </w:rPr>
+      </w:r>
+    </w:p>
+    <w:p>
+      <w:pPr>
+        <w:pStyle w:val="Normal"/>
+        <w:rPr>
+          <w:color w:val="000000"/>
+        </w:rPr>
+      </w:pPr>
+      <w:r>
+        <w:rPr>
+          <w:color w:val="000000"/>
+        </w:rPr>
+      </w:r>
+      <w:r>
+        <w:br w:type="page"/>
       </w:r>
     </w:p>
     <w:p>
@@ -2738,6 +2755,39 @@
           </w:tcPr>
           <w:p>
             <w:pPr>
+              <w:pStyle w:val="PreformattedText"/>
+              <w:spacing w:lineRule="auto" w:line="240" w:before="0" w:after="0"/>
+              <w:rPr>
+                <w:rFonts w:ascii="Lucida Console;monospace" w:hAnsi="Lucida Console;monospace"/>
+                <w:b w:val="false"/>
+                <w:b w:val="false"/>
+                <w:i w:val="false"/>
+                <w:i w:val="false"/>
+                <w:caps w:val="false"/>
+                <w:smallCaps w:val="false"/>
+                <w:color w:val="0000FF"/>
+                <w:spacing w:val="0"/>
+                <w:sz w:val="20"/>
+              </w:rPr>
+            </w:pPr>
+            <w:bookmarkStart w:id="0" w:name="rstudio_console_output"/>
+            <w:bookmarkEnd w:id="0"/>
+            <w:r>
+              <w:rPr>
+                <w:rFonts w:ascii="Lucida Console;monospace" w:hAnsi="Lucida Console;monospace"/>
+                <w:b w:val="false"/>
+                <w:i w:val="false"/>
+                <w:caps w:val="false"/>
+                <w:smallCaps w:val="false"/>
+                <w:color w:val="0000FF"/>
+                <w:spacing w:val="0"/>
+                <w:sz w:val="20"/>
+              </w:rPr>
+              <w:t>dataset &lt;- read_csv("AppleStoreData-sample.csv")</w:t>
+            </w:r>
+          </w:p>
+          <w:p>
+            <w:pPr>
               <w:pStyle w:val="Normal"/>
               <w:spacing w:lineRule="auto" w:line="240" w:before="0" w:after="0"/>
               <w:rPr>
@@ -2798,6 +2848,60 @@
       <w:r>
         <w:rPr/>
         <w:t>: Prikaz podatkov (okno Data)</w:t>
+      </w:r>
+    </w:p>
+    <w:p>
+      <w:pPr>
+        <w:pStyle w:val="Normal"/>
+        <w:rPr/>
+      </w:pPr>
+      <w:r>
+        <w:rPr/>
+        <w:drawing>
+          <wp:anchor behindDoc="0" distT="0" distB="0" distL="0" distR="0" simplePos="0" locked="0" layoutInCell="1" allowOverlap="1" relativeHeight="3">
+            <wp:simplePos x="0" y="0"/>
+            <wp:positionH relativeFrom="column">
+              <wp:align>center</wp:align>
+            </wp:positionH>
+            <wp:positionV relativeFrom="paragraph">
+              <wp:posOffset>635</wp:posOffset>
+            </wp:positionV>
+            <wp:extent cx="5760720" cy="2440305"/>
+            <wp:effectExtent l="0" t="0" r="0" b="0"/>
+            <wp:wrapSquare wrapText="largest"/>
+            <wp:docPr id="2" name="Image1" descr=""/>
+            <wp:cNvGraphicFramePr>
+              <a:graphicFrameLocks xmlns:a="http://schemas.openxmlformats.org/drawingml/2006/main" noChangeAspect="1"/>
+            </wp:cNvGraphicFramePr>
+            <a:graphic xmlns:a="http://schemas.openxmlformats.org/drawingml/2006/main">
+              <a:graphicData uri="http://schemas.openxmlformats.org/drawingml/2006/picture">
+                <pic:pic xmlns:pic="http://schemas.openxmlformats.org/drawingml/2006/picture">
+                  <pic:nvPicPr>
+                    <pic:cNvPr id="2" name="Image1" descr=""/>
+                    <pic:cNvPicPr>
+                      <a:picLocks noChangeAspect="1" noChangeArrowheads="1"/>
+                    </pic:cNvPicPr>
+                  </pic:nvPicPr>
+                  <pic:blipFill>
+                    <a:blip r:embed="rId3"/>
+                    <a:stretch>
+                      <a:fillRect/>
+                    </a:stretch>
+                  </pic:blipFill>
+                  <pic:spPr bwMode="auto">
+                    <a:xfrm>
+                      <a:off x="0" y="0"/>
+                      <a:ext cx="5760720" cy="2440305"/>
+                    </a:xfrm>
+                    <a:prstGeom prst="rect">
+                      <a:avLst/>
+                    </a:prstGeom>
+                  </pic:spPr>
+                </pic:pic>
+              </a:graphicData>
+            </a:graphic>
+          </wp:anchor>
+        </w:drawing>
       </w:r>
     </w:p>
     <w:p>
@@ -2874,6 +2978,199 @@
           </w:tcPr>
           <w:p>
             <w:pPr>
+              <w:pStyle w:val="PreformattedText"/>
+              <w:spacing w:lineRule="auto" w:line="240" w:before="0" w:after="0"/>
+              <w:rPr>
+                <w:rFonts w:ascii="Lucida Console;monospace" w:hAnsi="Lucida Console;monospace"/>
+                <w:b w:val="false"/>
+                <w:b w:val="false"/>
+                <w:i w:val="false"/>
+                <w:i w:val="false"/>
+                <w:caps w:val="false"/>
+                <w:smallCaps w:val="false"/>
+                <w:color w:val="0000FF"/>
+                <w:spacing w:val="0"/>
+                <w:sz w:val="20"/>
+              </w:rPr>
+            </w:pPr>
+            <w:bookmarkStart w:id="1" w:name="rstudio_console_output1"/>
+            <w:bookmarkEnd w:id="1"/>
+            <w:r>
+              <w:rPr>
+                <w:rFonts w:ascii="Lucida Console;monospace" w:hAnsi="Lucida Console;monospace"/>
+                <w:b w:val="false"/>
+                <w:i w:val="false"/>
+                <w:caps w:val="false"/>
+                <w:smallCaps w:val="false"/>
+                <w:color w:val="0000FF"/>
+                <w:spacing w:val="0"/>
+                <w:sz w:val="20"/>
+              </w:rPr>
+              <w:t>interest&lt;-c("size_bytes","price","cont_rating","prime_genre")</w:t>
+            </w:r>
+          </w:p>
+          <w:p>
+            <w:pPr>
+              <w:pStyle w:val="PreformattedText"/>
+              <w:widowControl/>
+              <w:spacing w:lineRule="auto" w:line="288" w:before="0" w:after="0"/>
+              <w:rPr>
+                <w:rFonts w:ascii="Lucida Console;monospace" w:hAnsi="Lucida Console;monospace"/>
+                <w:b w:val="false"/>
+                <w:b w:val="false"/>
+                <w:i w:val="false"/>
+                <w:i w:val="false"/>
+                <w:caps w:val="false"/>
+                <w:smallCaps w:val="false"/>
+                <w:color w:val="000000"/>
+                <w:spacing w:val="0"/>
+                <w:sz w:val="20"/>
+              </w:rPr>
+            </w:pPr>
+            <w:r>
+              <w:rPr>
+                <w:rFonts w:ascii="Lucida Console;monospace" w:hAnsi="Lucida Console;monospace"/>
+                <w:b w:val="false"/>
+                <w:i w:val="false"/>
+                <w:caps w:val="false"/>
+                <w:smallCaps w:val="false"/>
+                <w:color w:val="0000FF"/>
+                <w:spacing w:val="0"/>
+                <w:sz w:val="20"/>
+              </w:rPr>
+              <w:t>mydata&lt;-dataset[interest]</w:t>
+            </w:r>
+          </w:p>
+          <w:p>
+            <w:pPr>
+              <w:pStyle w:val="PreformattedText"/>
+              <w:widowControl/>
+              <w:spacing w:lineRule="auto" w:line="288" w:before="0" w:after="0"/>
+              <w:rPr>
+                <w:rFonts w:ascii="Lucida Console;monospace" w:hAnsi="Lucida Console;monospace"/>
+                <w:b w:val="false"/>
+                <w:b w:val="false"/>
+                <w:i w:val="false"/>
+                <w:i w:val="false"/>
+                <w:caps w:val="false"/>
+                <w:smallCaps w:val="false"/>
+                <w:color w:val="000000"/>
+                <w:spacing w:val="0"/>
+                <w:sz w:val="20"/>
+              </w:rPr>
+            </w:pPr>
+            <w:r>
+              <w:rPr>
+                <w:rFonts w:ascii="Lucida Console;monospace" w:hAnsi="Lucida Console;monospace"/>
+                <w:b w:val="false"/>
+                <w:i w:val="false"/>
+                <w:caps w:val="false"/>
+                <w:smallCaps w:val="false"/>
+                <w:color w:val="0000FF"/>
+                <w:spacing w:val="0"/>
+                <w:sz w:val="20"/>
+              </w:rPr>
+              <w:t>names(mydata)[1]&lt;-"Velikost"</w:t>
+            </w:r>
+          </w:p>
+          <w:p>
+            <w:pPr>
+              <w:pStyle w:val="PreformattedText"/>
+              <w:widowControl/>
+              <w:spacing w:lineRule="auto" w:line="288" w:before="0" w:after="0"/>
+              <w:rPr>
+                <w:rFonts w:ascii="Lucida Console;monospace" w:hAnsi="Lucida Console;monospace"/>
+                <w:b w:val="false"/>
+                <w:b w:val="false"/>
+                <w:i w:val="false"/>
+                <w:i w:val="false"/>
+                <w:caps w:val="false"/>
+                <w:smallCaps w:val="false"/>
+                <w:color w:val="000000"/>
+                <w:spacing w:val="0"/>
+                <w:sz w:val="20"/>
+              </w:rPr>
+            </w:pPr>
+            <w:r>
+              <w:rPr>
+                <w:rFonts w:ascii="Lucida Console;monospace" w:hAnsi="Lucida Console;monospace"/>
+                <w:b w:val="false"/>
+                <w:i w:val="false"/>
+                <w:caps w:val="false"/>
+                <w:smallCaps w:val="false"/>
+                <w:color w:val="0000FF"/>
+                <w:spacing w:val="0"/>
+                <w:sz w:val="20"/>
+              </w:rPr>
+              <w:t>names(mydata)[2]&lt;-"Cena"</w:t>
+            </w:r>
+          </w:p>
+          <w:p>
+            <w:pPr>
+              <w:pStyle w:val="PreformattedText"/>
+              <w:widowControl/>
+              <w:spacing w:lineRule="auto" w:line="288" w:before="0" w:after="0"/>
+              <w:rPr>
+                <w:rFonts w:ascii="Lucida Console;monospace" w:hAnsi="Lucida Console;monospace"/>
+                <w:b w:val="false"/>
+                <w:b w:val="false"/>
+                <w:i w:val="false"/>
+                <w:i w:val="false"/>
+                <w:caps w:val="false"/>
+                <w:smallCaps w:val="false"/>
+                <w:color w:val="000000"/>
+                <w:spacing w:val="0"/>
+                <w:sz w:val="20"/>
+              </w:rPr>
+            </w:pPr>
+            <w:r>
+              <w:rPr>
+                <w:rFonts w:ascii="Lucida Console;monospace" w:hAnsi="Lucida Console;monospace"/>
+                <w:b w:val="false"/>
+                <w:i w:val="false"/>
+                <w:caps w:val="false"/>
+                <w:smallCaps w:val="false"/>
+                <w:color w:val="0000FF"/>
+                <w:spacing w:val="0"/>
+                <w:sz w:val="20"/>
+              </w:rPr>
+              <w:t>names(mydata)[3]&lt;-"Primernost"</w:t>
+            </w:r>
+          </w:p>
+          <w:p>
+            <w:pPr>
+              <w:pStyle w:val="PreformattedText"/>
+              <w:widowControl/>
+              <w:spacing w:lineRule="auto" w:line="288" w:before="0" w:after="0"/>
+              <w:rPr>
+                <w:rFonts w:ascii="Lucida Console;monospace" w:hAnsi="Lucida Console;monospace"/>
+                <w:b w:val="false"/>
+                <w:b w:val="false"/>
+                <w:i w:val="false"/>
+                <w:i w:val="false"/>
+                <w:caps w:val="false"/>
+                <w:smallCaps w:val="false"/>
+                <w:color w:val="000000"/>
+                <w:spacing w:val="0"/>
+                <w:sz w:val="20"/>
+              </w:rPr>
+            </w:pPr>
+            <w:r>
+              <w:rPr>
+                <w:rFonts w:ascii="Lucida Console;monospace" w:hAnsi="Lucida Console;monospace"/>
+                <w:b w:val="false"/>
+                <w:i w:val="false"/>
+                <w:caps w:val="false"/>
+                <w:smallCaps w:val="false"/>
+                <w:color w:val="0000FF"/>
+                <w:spacing w:val="0"/>
+                <w:sz w:val="20"/>
+              </w:rPr>
+              <w:t>names(mydata)[4]&lt;-"Tip"</w:t>
+            </w:r>
+          </w:p>
+          <w:p>
+            <w:pPr>
               <w:pStyle w:val="Normal"/>
               <w:spacing w:lineRule="auto" w:line="240" w:before="0" w:after="0"/>
               <w:rPr/>
@@ -2901,6 +3198,18 @@
       </w:pPr>
       <w:r>
         <w:rPr/>
+      </w:r>
+      <w:r>
+        <w:br w:type="page"/>
+      </w:r>
+    </w:p>
+    <w:p>
+      <w:pPr>
+        <w:pStyle w:val="Caption1"/>
+        <w:rPr/>
+      </w:pPr>
+      <w:r>
+        <w:rPr/>
         <w:t xml:space="preserve">Slika </w:t>
       </w:r>
       <w:r>
@@ -2926,6 +3235,72 @@
       <w:r>
         <w:rPr/>
         <w:t>: Prikaz podatkov za analizo (okno Data)</w:t>
+      </w:r>
+    </w:p>
+    <w:p>
+      <w:pPr>
+        <w:pStyle w:val="Normal"/>
+        <w:rPr/>
+      </w:pPr>
+      <w:r>
+        <w:rPr/>
+        <w:drawing>
+          <wp:anchor behindDoc="0" distT="0" distB="0" distL="0" distR="0" simplePos="0" locked="0" layoutInCell="1" allowOverlap="1" relativeHeight="4">
+            <wp:simplePos x="0" y="0"/>
+            <wp:positionH relativeFrom="column">
+              <wp:align>center</wp:align>
+            </wp:positionH>
+            <wp:positionV relativeFrom="paragraph">
+              <wp:posOffset>635</wp:posOffset>
+            </wp:positionV>
+            <wp:extent cx="3648075" cy="5325110"/>
+            <wp:effectExtent l="0" t="0" r="0" b="0"/>
+            <wp:wrapSquare wrapText="largest"/>
+            <wp:docPr id="3" name="Image2" descr=""/>
+            <wp:cNvGraphicFramePr>
+              <a:graphicFrameLocks xmlns:a="http://schemas.openxmlformats.org/drawingml/2006/main" noChangeAspect="1"/>
+            </wp:cNvGraphicFramePr>
+            <a:graphic xmlns:a="http://schemas.openxmlformats.org/drawingml/2006/main">
+              <a:graphicData uri="http://schemas.openxmlformats.org/drawingml/2006/picture">
+                <pic:pic xmlns:pic="http://schemas.openxmlformats.org/drawingml/2006/picture">
+                  <pic:nvPicPr>
+                    <pic:cNvPr id="3" name="Image2" descr=""/>
+                    <pic:cNvPicPr>
+                      <a:picLocks noChangeAspect="1" noChangeArrowheads="1"/>
+                    </pic:cNvPicPr>
+                  </pic:nvPicPr>
+                  <pic:blipFill>
+                    <a:blip r:embed="rId4"/>
+                    <a:stretch>
+                      <a:fillRect/>
+                    </a:stretch>
+                  </pic:blipFill>
+                  <pic:spPr bwMode="auto">
+                    <a:xfrm>
+                      <a:off x="0" y="0"/>
+                      <a:ext cx="3648075" cy="5325110"/>
+                    </a:xfrm>
+                    <a:prstGeom prst="rect">
+                      <a:avLst/>
+                    </a:prstGeom>
+                  </pic:spPr>
+                </pic:pic>
+              </a:graphicData>
+            </a:graphic>
+          </wp:anchor>
+        </w:drawing>
+      </w:r>
+    </w:p>
+    <w:p>
+      <w:pPr>
+        <w:pStyle w:val="Normal"/>
+        <w:rPr/>
+      </w:pPr>
+      <w:r>
+        <w:rPr/>
+      </w:r>
+      <w:r>
+        <w:br w:type="page"/>
       </w:r>
     </w:p>
     <w:p>
@@ -3041,6 +3416,131 @@
       <w:r>
         <w:rPr/>
         <w:t>: Opisna statistika številskih spremenljivk</w:t>
+      </w:r>
+    </w:p>
+    <w:p>
+      <w:pPr>
+        <w:pStyle w:val="Normal"/>
+        <w:rPr/>
+      </w:pPr>
+      <w:r>
+        <w:rPr/>
+        <w:t>velikost</w:t>
+      </w:r>
+    </w:p>
+    <w:p>
+      <w:pPr>
+        <w:pStyle w:val="Normal"/>
+        <w:rPr/>
+      </w:pPr>
+      <w:r>
+        <w:drawing>
+          <wp:anchor behindDoc="0" distT="0" distB="0" distL="0" distR="0" simplePos="0" locked="0" layoutInCell="1" allowOverlap="1" relativeHeight="5">
+            <wp:simplePos x="0" y="0"/>
+            <wp:positionH relativeFrom="column">
+              <wp:align>center</wp:align>
+            </wp:positionH>
+            <wp:positionV relativeFrom="paragraph">
+              <wp:posOffset>635</wp:posOffset>
+            </wp:positionV>
+            <wp:extent cx="5760720" cy="356870"/>
+            <wp:effectExtent l="0" t="0" r="0" b="0"/>
+            <wp:wrapSquare wrapText="largest"/>
+            <wp:docPr id="4" name="Image3" descr=""/>
+            <wp:cNvGraphicFramePr>
+              <a:graphicFrameLocks xmlns:a="http://schemas.openxmlformats.org/drawingml/2006/main" noChangeAspect="1"/>
+            </wp:cNvGraphicFramePr>
+            <a:graphic xmlns:a="http://schemas.openxmlformats.org/drawingml/2006/main">
+              <a:graphicData uri="http://schemas.openxmlformats.org/drawingml/2006/picture">
+                <pic:pic xmlns:pic="http://schemas.openxmlformats.org/drawingml/2006/picture">
+                  <pic:nvPicPr>
+                    <pic:cNvPr id="4" name="Image3" descr=""/>
+                    <pic:cNvPicPr>
+                      <a:picLocks noChangeAspect="1" noChangeArrowheads="1"/>
+                    </pic:cNvPicPr>
+                  </pic:nvPicPr>
+                  <pic:blipFill>
+                    <a:blip r:embed="rId5"/>
+                    <a:stretch>
+                      <a:fillRect/>
+                    </a:stretch>
+                  </pic:blipFill>
+                  <pic:spPr bwMode="auto">
+                    <a:xfrm>
+                      <a:off x="0" y="0"/>
+                      <a:ext cx="5760720" cy="356870"/>
+                    </a:xfrm>
+                    <a:prstGeom prst="rect">
+                      <a:avLst/>
+                    </a:prstGeom>
+                  </pic:spPr>
+                </pic:pic>
+              </a:graphicData>
+            </a:graphic>
+          </wp:anchor>
+        </w:drawing>
+      </w:r>
+      <w:r>
+        <w:rPr/>
+        <w:t>c</w:t>
+      </w:r>
+      <w:r>
+        <w:rPr/>
+        <w:t>ena</w:t>
+      </w:r>
+    </w:p>
+    <w:p>
+      <w:pPr>
+        <w:pStyle w:val="Normal"/>
+        <w:rPr/>
+      </w:pPr>
+      <w:r>
+        <w:rPr/>
+        <w:drawing>
+          <wp:anchor behindDoc="0" distT="0" distB="0" distL="0" distR="0" simplePos="0" locked="0" layoutInCell="1" allowOverlap="1" relativeHeight="6">
+            <wp:simplePos x="0" y="0"/>
+            <wp:positionH relativeFrom="column">
+              <wp:align>center</wp:align>
+            </wp:positionH>
+            <wp:positionV relativeFrom="paragraph">
+              <wp:posOffset>635</wp:posOffset>
+            </wp:positionV>
+            <wp:extent cx="5760720" cy="335280"/>
+            <wp:effectExtent l="0" t="0" r="0" b="0"/>
+            <wp:wrapSquare wrapText="largest"/>
+            <wp:docPr id="5" name="Image4" descr=""/>
+            <wp:cNvGraphicFramePr>
+              <a:graphicFrameLocks xmlns:a="http://schemas.openxmlformats.org/drawingml/2006/main" noChangeAspect="1"/>
+            </wp:cNvGraphicFramePr>
+            <a:graphic xmlns:a="http://schemas.openxmlformats.org/drawingml/2006/main">
+              <a:graphicData uri="http://schemas.openxmlformats.org/drawingml/2006/picture">
+                <pic:pic xmlns:pic="http://schemas.openxmlformats.org/drawingml/2006/picture">
+                  <pic:nvPicPr>
+                    <pic:cNvPr id="5" name="Image4" descr=""/>
+                    <pic:cNvPicPr>
+                      <a:picLocks noChangeAspect="1" noChangeArrowheads="1"/>
+                    </pic:cNvPicPr>
+                  </pic:nvPicPr>
+                  <pic:blipFill>
+                    <a:blip r:embed="rId6"/>
+                    <a:stretch>
+                      <a:fillRect/>
+                    </a:stretch>
+                  </pic:blipFill>
+                  <pic:spPr bwMode="auto">
+                    <a:xfrm>
+                      <a:off x="0" y="0"/>
+                      <a:ext cx="5760720" cy="335280"/>
+                    </a:xfrm>
+                    <a:prstGeom prst="rect">
+                      <a:avLst/>
+                    </a:prstGeom>
+                  </pic:spPr>
+                </pic:pic>
+              </a:graphicData>
+            </a:graphic>
+          </wp:anchor>
+        </w:drawing>
       </w:r>
     </w:p>
     <w:tbl>
@@ -3070,6 +3570,253 @@
           </w:tcPr>
           <w:p>
             <w:pPr>
+              <w:pStyle w:val="PreformattedText"/>
+              <w:spacing w:lineRule="auto" w:line="240" w:before="0" w:after="0"/>
+              <w:rPr>
+                <w:rFonts w:ascii="Lucida Console;monospace" w:hAnsi="Lucida Console;monospace"/>
+                <w:b w:val="false"/>
+                <w:b w:val="false"/>
+                <w:i w:val="false"/>
+                <w:i w:val="false"/>
+                <w:caps w:val="false"/>
+                <w:smallCaps w:val="false"/>
+                <w:color w:val="000000"/>
+                <w:spacing w:val="0"/>
+                <w:sz w:val="20"/>
+              </w:rPr>
+            </w:pPr>
+            <w:bookmarkStart w:id="2" w:name="rstudio_console_output2"/>
+            <w:bookmarkEnd w:id="2"/>
+            <w:r>
+              <w:rPr>
+                <w:rFonts w:ascii="Lucida Console;monospace" w:hAnsi="Lucida Console;monospace"/>
+                <w:b w:val="false"/>
+                <w:i w:val="false"/>
+                <w:caps w:val="false"/>
+                <w:smallCaps w:val="false"/>
+                <w:color w:val="0000FF"/>
+                <w:spacing w:val="0"/>
+                <w:sz w:val="20"/>
+              </w:rPr>
+              <w:t>&gt; describe(copydata$Velikost)</w:t>
+            </w:r>
+          </w:p>
+          <w:p>
+            <w:pPr>
+              <w:pStyle w:val="PreformattedText"/>
+              <w:widowControl/>
+              <w:spacing w:lineRule="auto" w:line="288" w:before="0" w:after="0"/>
+              <w:ind w:left="0" w:right="0" w:hanging="0"/>
+              <w:rPr>
+                <w:caps w:val="false"/>
+                <w:smallCaps w:val="false"/>
+                <w:color w:val="000000"/>
+                <w:spacing w:val="0"/>
+              </w:rPr>
+            </w:pPr>
+            <w:r>
+              <w:rPr>
+                <w:rFonts w:ascii="Lucida Console;monospace" w:hAnsi="Lucida Console;monospace"/>
+                <w:b w:val="false"/>
+                <w:i w:val="false"/>
+                <w:caps w:val="false"/>
+                <w:smallCaps w:val="false"/>
+                <w:color w:val="000000"/>
+                <w:spacing w:val="0"/>
+                <w:sz w:val="20"/>
+              </w:rPr>
+              <w:t>mean     sd median trimmed   mad  min     max   range skew kurtosis    se</w:t>
+            </w:r>
+          </w:p>
+          <w:p>
+            <w:pPr>
+              <w:pStyle w:val="PreformattedText"/>
+              <w:widowControl/>
+              <w:spacing w:lineRule="auto" w:line="288" w:before="0" w:after="0"/>
+              <w:rPr>
+                <w:rFonts w:ascii="Lucida Console;monospace" w:hAnsi="Lucida Console;monospace"/>
+                <w:b w:val="false"/>
+                <w:b w:val="false"/>
+                <w:i w:val="false"/>
+                <w:i w:val="false"/>
+                <w:caps w:val="false"/>
+                <w:smallCaps w:val="false"/>
+                <w:color w:val="000000"/>
+                <w:spacing w:val="0"/>
+                <w:sz w:val="20"/>
+              </w:rPr>
+            </w:pPr>
+            <w:r>
+              <w:rPr>
+                <w:rFonts w:ascii="Lucida Console;monospace" w:hAnsi="Lucida Console;monospace"/>
+                <w:b w:val="false"/>
+                <w:i w:val="false"/>
+                <w:caps w:val="false"/>
+                <w:smallCaps w:val="false"/>
+                <w:color w:val="000000"/>
+                <w:spacing w:val="0"/>
+                <w:sz w:val="20"/>
+              </w:rPr>
+              <w:t>153.52 215.57 101.5  111    73.71 1.74 1909.81 1908.07 4.67 28.55    15.24</w:t>
+            </w:r>
+          </w:p>
+          <w:p>
+            <w:pPr>
+              <w:pStyle w:val="PreformattedText"/>
+              <w:widowControl/>
+              <w:spacing w:lineRule="auto" w:line="288" w:before="0" w:after="0"/>
+              <w:rPr>
+                <w:rFonts w:ascii="Lucida Console;monospace" w:hAnsi="Lucida Console;monospace"/>
+                <w:b w:val="false"/>
+                <w:b w:val="false"/>
+                <w:i w:val="false"/>
+                <w:i w:val="false"/>
+                <w:caps w:val="false"/>
+                <w:smallCaps w:val="false"/>
+                <w:color w:val="000000"/>
+                <w:spacing w:val="0"/>
+                <w:sz w:val="20"/>
+              </w:rPr>
+            </w:pPr>
+            <w:r>
+              <w:rPr>
+                <w:rFonts w:ascii="Lucida Console;monospace" w:hAnsi="Lucida Console;monospace"/>
+                <w:b w:val="false"/>
+                <w:i w:val="false"/>
+                <w:caps w:val="false"/>
+                <w:smallCaps w:val="false"/>
+                <w:color w:val="000000"/>
+                <w:spacing w:val="0"/>
+                <w:sz w:val="20"/>
+              </w:rPr>
+            </w:r>
+          </w:p>
+          <w:p>
+            <w:pPr>
+              <w:pStyle w:val="PreformattedText"/>
+              <w:widowControl/>
+              <w:spacing w:lineRule="auto" w:line="288" w:before="0" w:after="0"/>
+              <w:rPr>
+                <w:rFonts w:ascii="Lucida Console;monospace" w:hAnsi="Lucida Console;monospace"/>
+                <w:b w:val="false"/>
+                <w:b w:val="false"/>
+                <w:i w:val="false"/>
+                <w:i w:val="false"/>
+                <w:caps w:val="false"/>
+                <w:smallCaps w:val="false"/>
+                <w:color w:val="000000"/>
+                <w:spacing w:val="0"/>
+                <w:sz w:val="20"/>
+              </w:rPr>
+            </w:pPr>
+            <w:bookmarkStart w:id="3" w:name="rstudio_console_output3"/>
+            <w:bookmarkEnd w:id="3"/>
+            <w:r>
+              <w:rPr>
+                <w:rFonts w:ascii="Lucida Console;monospace" w:hAnsi="Lucida Console;monospace"/>
+                <w:b w:val="false"/>
+                <w:i w:val="false"/>
+                <w:caps w:val="false"/>
+                <w:smallCaps w:val="false"/>
+                <w:color w:val="0000FF"/>
+                <w:spacing w:val="0"/>
+                <w:sz w:val="20"/>
+              </w:rPr>
+              <w:t>&gt; describe(copydata$Cena)</w:t>
+            </w:r>
+          </w:p>
+          <w:p>
+            <w:pPr>
+              <w:pStyle w:val="PreformattedText"/>
+              <w:widowControl/>
+              <w:spacing w:lineRule="auto" w:line="288" w:before="0" w:after="0"/>
+              <w:ind w:left="0" w:right="0" w:hanging="0"/>
+              <w:rPr>
+                <w:caps w:val="false"/>
+                <w:smallCaps w:val="false"/>
+                <w:color w:val="000000"/>
+                <w:spacing w:val="0"/>
+              </w:rPr>
+            </w:pPr>
+            <w:r>
+              <w:rPr>
+                <w:rFonts w:ascii="Lucida Console;monospace" w:hAnsi="Lucida Console;monospace"/>
+                <w:b w:val="false"/>
+                <w:i w:val="false"/>
+                <w:caps w:val="false"/>
+                <w:smallCaps w:val="false"/>
+                <w:color w:val="000000"/>
+                <w:spacing w:val="0"/>
+                <w:sz w:val="20"/>
+              </w:rPr>
+              <w:t>mean   sd median trimmed mad min   max range skew kurtosis   se</w:t>
+            </w:r>
+          </w:p>
+          <w:p>
+            <w:pPr>
+              <w:pStyle w:val="PreformattedText"/>
+              <w:widowControl/>
+              <w:spacing w:lineRule="auto" w:line="288" w:before="0" w:after="0"/>
+              <w:rPr>
+                <w:rFonts w:ascii="Lucida Console;monospace" w:hAnsi="Lucida Console;monospace"/>
+                <w:b w:val="false"/>
+                <w:b w:val="false"/>
+                <w:i w:val="false"/>
+                <w:i w:val="false"/>
+                <w:caps w:val="false"/>
+                <w:smallCaps w:val="false"/>
+                <w:color w:val="000000"/>
+                <w:spacing w:val="0"/>
+                <w:sz w:val="20"/>
+              </w:rPr>
+            </w:pPr>
+            <w:r>
+              <w:rPr>
+                <w:rFonts w:ascii="Lucida Console;monospace" w:hAnsi="Lucida Console;monospace"/>
+                <w:b w:val="false"/>
+                <w:i w:val="false"/>
+                <w:caps w:val="false"/>
+                <w:smallCaps w:val="false"/>
+                <w:color w:val="000000"/>
+                <w:spacing w:val="0"/>
+                <w:sz w:val="20"/>
+              </w:rPr>
+              <w:t>1.49 2.31      0    1.01   0   0 14.99 14.99 2.54     9.26 0.16</w:t>
+            </w:r>
+          </w:p>
+          <w:p>
+            <w:pPr>
+              <w:pStyle w:val="PreformattedText"/>
+              <w:widowControl/>
+              <w:spacing w:lineRule="auto" w:line="288" w:before="0" w:after="0"/>
+              <w:rPr>
+                <w:rFonts w:ascii="Lucida Console;monospace" w:hAnsi="Lucida Console;monospace"/>
+                <w:b w:val="false"/>
+                <w:b w:val="false"/>
+                <w:i w:val="false"/>
+                <w:i w:val="false"/>
+                <w:caps w:val="false"/>
+                <w:smallCaps w:val="false"/>
+                <w:color w:val="000000"/>
+                <w:spacing w:val="0"/>
+                <w:sz w:val="20"/>
+              </w:rPr>
+            </w:pPr>
+            <w:r>
+              <w:rPr>
+                <w:rFonts w:ascii="Lucida Console;monospace" w:hAnsi="Lucida Console;monospace"/>
+                <w:b w:val="false"/>
+                <w:i w:val="false"/>
+                <w:caps w:val="false"/>
+                <w:smallCaps w:val="false"/>
+                <w:color w:val="000000"/>
+                <w:spacing w:val="0"/>
+                <w:sz w:val="20"/>
+              </w:rPr>
+            </w:r>
+          </w:p>
+          <w:p>
+            <w:pPr>
               <w:pStyle w:val="Normal"/>
               <w:spacing w:lineRule="auto" w:line="240" w:before="0" w:after="0"/>
               <w:rPr/>
@@ -3183,6 +3930,124 @@
           </w:tcPr>
           <w:p>
             <w:pPr>
+              <w:pStyle w:val="PreformattedText"/>
+              <w:spacing w:lineRule="auto" w:line="240" w:before="0" w:after="0"/>
+              <w:rPr>
+                <w:rFonts w:ascii="Lucida Console;monospace" w:hAnsi="Lucida Console;monospace"/>
+                <w:b w:val="false"/>
+                <w:i w:val="false"/>
+                <w:caps w:val="false"/>
+                <w:smallCaps w:val="false"/>
+                <w:color w:val="0000FF"/>
+                <w:spacing w:val="0"/>
+                <w:sz w:val="20"/>
+              </w:rPr>
+            </w:pPr>
+            <w:bookmarkStart w:id="4" w:name="rstudio_console_output4"/>
+            <w:bookmarkEnd w:id="4"/>
+            <w:r>
+              <w:rPr>
+                <w:rFonts w:ascii="Lucida Console;monospace" w:hAnsi="Lucida Console;monospace"/>
+                <w:b w:val="false"/>
+                <w:i w:val="false"/>
+                <w:caps w:val="false"/>
+                <w:smallCaps w:val="false"/>
+                <w:color w:val="0000FF"/>
+                <w:spacing w:val="0"/>
+                <w:sz w:val="20"/>
+              </w:rPr>
+              <w:t>hist(copydata$Velikost, xlab="Velikost v MB", ylab="Število app", col = "yellow", border = "blue", main = "Velikost programov")</w:t>
+            </w:r>
+          </w:p>
+          <w:p>
+            <w:pPr>
+              <w:pStyle w:val="PreformattedText"/>
+              <w:spacing w:lineRule="auto" w:line="240" w:before="0" w:after="0"/>
+              <w:rPr>
+                <w:rFonts w:ascii="Lucida Console;monospace" w:hAnsi="Lucida Console;monospace"/>
+                <w:b w:val="false"/>
+                <w:i w:val="false"/>
+                <w:caps w:val="false"/>
+                <w:smallCaps w:val="false"/>
+                <w:color w:val="0000FF"/>
+                <w:spacing w:val="0"/>
+                <w:sz w:val="20"/>
+              </w:rPr>
+            </w:pPr>
+            <w:r>
+              <w:rPr>
+                <w:rFonts w:ascii="Lucida Console;monospace" w:hAnsi="Lucida Console;monospace"/>
+                <w:b w:val="false"/>
+                <w:i w:val="false"/>
+                <w:caps w:val="false"/>
+                <w:smallCaps w:val="false"/>
+                <w:color w:val="0000FF"/>
+                <w:spacing w:val="0"/>
+                <w:sz w:val="20"/>
+              </w:rPr>
+            </w:r>
+          </w:p>
+          <w:p>
+            <w:pPr>
+              <w:pStyle w:val="PreformattedText"/>
+              <w:spacing w:lineRule="auto" w:line="240" w:before="0" w:after="0"/>
+              <w:rPr>
+                <w:rFonts w:ascii="Lucida Console;monospace" w:hAnsi="Lucida Console;monospace"/>
+                <w:b w:val="false"/>
+                <w:i w:val="false"/>
+                <w:caps w:val="false"/>
+                <w:smallCaps w:val="false"/>
+                <w:color w:val="0000FF"/>
+                <w:spacing w:val="0"/>
+                <w:sz w:val="20"/>
+              </w:rPr>
+            </w:pPr>
+            <w:r>
+              <w:rPr>
+                <w:rFonts w:ascii="Lucida Console;monospace" w:hAnsi="Lucida Console;monospace"/>
+                <w:b w:val="false"/>
+                <w:i w:val="false"/>
+                <w:caps w:val="false"/>
+                <w:smallCaps w:val="false"/>
+                <w:color w:val="0000FF"/>
+                <w:spacing w:val="0"/>
+                <w:sz w:val="20"/>
+              </w:rPr>
+            </w:r>
+          </w:p>
+          <w:p>
+            <w:pPr>
+              <w:pStyle w:val="PreformattedText"/>
+              <w:spacing w:lineRule="auto" w:line="240" w:before="0" w:after="0"/>
+              <w:rPr>
+                <w:rFonts w:ascii="Lucida Console;monospace" w:hAnsi="Lucida Console;monospace"/>
+                <w:b w:val="false"/>
+                <w:i w:val="false"/>
+                <w:caps w:val="false"/>
+                <w:smallCaps w:val="false"/>
+                <w:color w:val="000000"/>
+                <w:spacing w:val="0"/>
+                <w:sz w:val="20"/>
+              </w:rPr>
+            </w:pPr>
+            <w:bookmarkStart w:id="5" w:name="rstudio_console_output6"/>
+            <w:bookmarkEnd w:id="5"/>
+            <w:r>
+              <w:rPr>
+                <w:rFonts w:ascii="Lucida Console;monospace" w:hAnsi="Lucida Console;monospace"/>
+                <w:b w:val="false"/>
+                <w:i w:val="false"/>
+                <w:caps w:val="false"/>
+                <w:smallCaps w:val="false"/>
+                <w:color w:val="0000FF"/>
+                <w:spacing w:val="0"/>
+                <w:sz w:val="20"/>
+              </w:rPr>
+              <w:t>boxplot(copydata$Velikost, notch = FALSE, ylab = "Velikost (MB)", main="Velikost programa")</w:t>
+            </w:r>
+          </w:p>
+          <w:p>
+            <w:pPr>
               <w:pStyle w:val="Normal"/>
               <w:spacing w:lineRule="auto" w:line="240" w:before="0" w:after="0"/>
               <w:rPr>
@@ -3218,6 +4083,18 @@
       </w:pPr>
       <w:r>
         <w:rPr/>
+      </w:r>
+      <w:r>
+        <w:br w:type="page"/>
+      </w:r>
+    </w:p>
+    <w:p>
+      <w:pPr>
+        <w:pStyle w:val="Caption1"/>
+        <w:rPr/>
+      </w:pPr>
+      <w:r>
+        <w:rPr/>
         <w:t xml:space="preserve">Slika </w:t>
       </w:r>
       <w:r>
@@ -3263,6 +4140,122 @@
         <w:rPr>
           <w:b/>
         </w:rPr>
+        <w:drawing>
+          <wp:anchor behindDoc="0" distT="0" distB="0" distL="0" distR="0" simplePos="0" locked="0" layoutInCell="1" allowOverlap="1" relativeHeight="7">
+            <wp:simplePos x="0" y="0"/>
+            <wp:positionH relativeFrom="column">
+              <wp:align>center</wp:align>
+            </wp:positionH>
+            <wp:positionV relativeFrom="paragraph">
+              <wp:posOffset>635</wp:posOffset>
+            </wp:positionV>
+            <wp:extent cx="4688840" cy="3947795"/>
+            <wp:effectExtent l="0" t="0" r="0" b="0"/>
+            <wp:wrapSquare wrapText="largest"/>
+            <wp:docPr id="6" name="Image5" descr=""/>
+            <wp:cNvGraphicFramePr>
+              <a:graphicFrameLocks xmlns:a="http://schemas.openxmlformats.org/drawingml/2006/main" noChangeAspect="1"/>
+            </wp:cNvGraphicFramePr>
+            <a:graphic xmlns:a="http://schemas.openxmlformats.org/drawingml/2006/main">
+              <a:graphicData uri="http://schemas.openxmlformats.org/drawingml/2006/picture">
+                <pic:pic xmlns:pic="http://schemas.openxmlformats.org/drawingml/2006/picture">
+                  <pic:nvPicPr>
+                    <pic:cNvPr id="6" name="Image5" descr=""/>
+                    <pic:cNvPicPr>
+                      <a:picLocks noChangeAspect="1" noChangeArrowheads="1"/>
+                    </pic:cNvPicPr>
+                  </pic:nvPicPr>
+                  <pic:blipFill>
+                    <a:blip r:embed="rId7"/>
+                    <a:stretch>
+                      <a:fillRect/>
+                    </a:stretch>
+                  </pic:blipFill>
+                  <pic:spPr bwMode="auto">
+                    <a:xfrm>
+                      <a:off x="0" y="0"/>
+                      <a:ext cx="4688840" cy="3947795"/>
+                    </a:xfrm>
+                    <a:prstGeom prst="rect">
+                      <a:avLst/>
+                    </a:prstGeom>
+                  </pic:spPr>
+                </pic:pic>
+              </a:graphicData>
+            </a:graphic>
+          </wp:anchor>
+        </w:drawing>
+      </w:r>
+    </w:p>
+    <w:p>
+      <w:pPr>
+        <w:pStyle w:val="Normal"/>
+        <w:rPr>
+          <w:b/>
+          <w:b/>
+        </w:rPr>
+      </w:pPr>
+      <w:r>
+        <w:rPr>
+          <w:b/>
+        </w:rPr>
+      </w:r>
+    </w:p>
+    <w:p>
+      <w:pPr>
+        <w:pStyle w:val="Normal"/>
+        <w:rPr/>
+      </w:pPr>
+      <w:r>
+        <w:rPr/>
+        <w:drawing>
+          <wp:anchor behindDoc="0" distT="0" distB="0" distL="0" distR="0" simplePos="0" locked="0" layoutInCell="1" allowOverlap="1" relativeHeight="9">
+            <wp:simplePos x="0" y="0"/>
+            <wp:positionH relativeFrom="column">
+              <wp:posOffset>123825</wp:posOffset>
+            </wp:positionH>
+            <wp:positionV relativeFrom="paragraph">
+              <wp:posOffset>3559810</wp:posOffset>
+            </wp:positionV>
+            <wp:extent cx="5419090" cy="3997960"/>
+            <wp:effectExtent l="0" t="0" r="0" b="0"/>
+            <wp:wrapSquare wrapText="largest"/>
+            <wp:docPr id="7" name="Image7" descr=""/>
+            <wp:cNvGraphicFramePr>
+              <a:graphicFrameLocks xmlns:a="http://schemas.openxmlformats.org/drawingml/2006/main" noChangeAspect="1"/>
+            </wp:cNvGraphicFramePr>
+            <a:graphic xmlns:a="http://schemas.openxmlformats.org/drawingml/2006/main">
+              <a:graphicData uri="http://schemas.openxmlformats.org/drawingml/2006/picture">
+                <pic:pic xmlns:pic="http://schemas.openxmlformats.org/drawingml/2006/picture">
+                  <pic:nvPicPr>
+                    <pic:cNvPr id="7" name="Image7" descr=""/>
+                    <pic:cNvPicPr>
+                      <a:picLocks noChangeAspect="1" noChangeArrowheads="1"/>
+                    </pic:cNvPicPr>
+                  </pic:nvPicPr>
+                  <pic:blipFill>
+                    <a:blip r:embed="rId8"/>
+                    <a:stretch>
+                      <a:fillRect/>
+                    </a:stretch>
+                  </pic:blipFill>
+                  <pic:spPr bwMode="auto">
+                    <a:xfrm>
+                      <a:off x="0" y="0"/>
+                      <a:ext cx="5419090" cy="3997960"/>
+                    </a:xfrm>
+                    <a:prstGeom prst="rect">
+                      <a:avLst/>
+                    </a:prstGeom>
+                  </pic:spPr>
+                </pic:pic>
+              </a:graphicData>
+            </a:graphic>
+          </wp:anchor>
+        </w:drawing>
+      </w:r>
+      <w:r>
+        <w:br w:type="page"/>
       </w:r>
     </w:p>
     <w:p>
@@ -3338,16 +4331,61 @@
           </w:tcPr>
           <w:p>
             <w:pPr>
-              <w:pStyle w:val="Normal"/>
-              <w:spacing w:lineRule="auto" w:line="240" w:before="0" w:after="0"/>
-              <w:rPr>
-                <w:color w:val="000000"/>
-              </w:rPr>
-            </w:pPr>
-            <w:r>
-              <w:rPr>
-                <w:color w:val="000000"/>
-              </w:rPr>
+              <w:pStyle w:val="PreformattedText"/>
+              <w:spacing w:lineRule="auto" w:line="240" w:before="0" w:after="0"/>
+              <w:rPr>
+                <w:rFonts w:ascii="Lucida Console;monospace" w:hAnsi="Lucida Console;monospace"/>
+                <w:b w:val="false"/>
+                <w:i w:val="false"/>
+                <w:caps w:val="false"/>
+                <w:smallCaps w:val="false"/>
+                <w:color w:val="0000FF"/>
+                <w:spacing w:val="0"/>
+                <w:sz w:val="20"/>
+              </w:rPr>
+            </w:pPr>
+            <w:r>
+              <w:rPr>
+                <w:rFonts w:ascii="Lucida Console;monospace" w:hAnsi="Lucida Console;monospace"/>
+                <w:b w:val="false"/>
+                <w:i w:val="false"/>
+                <w:caps w:val="false"/>
+                <w:smallCaps w:val="false"/>
+                <w:color w:val="0000FF"/>
+                <w:spacing w:val="0"/>
+                <w:sz w:val="20"/>
+              </w:rPr>
+            </w:r>
+          </w:p>
+          <w:p>
+            <w:pPr>
+              <w:pStyle w:val="PreformattedText"/>
+              <w:spacing w:lineRule="auto" w:line="240" w:before="0" w:after="0"/>
+              <w:rPr>
+                <w:rFonts w:ascii="Lucida Console;monospace" w:hAnsi="Lucida Console;monospace"/>
+                <w:b w:val="false"/>
+                <w:i w:val="false"/>
+                <w:caps w:val="false"/>
+                <w:smallCaps w:val="false"/>
+                <w:color w:val="0000FF"/>
+                <w:spacing w:val="0"/>
+                <w:sz w:val="20"/>
+              </w:rPr>
+            </w:pPr>
+            <w:bookmarkStart w:id="6" w:name="rstudio_console_output5"/>
+            <w:bookmarkEnd w:id="6"/>
+            <w:r>
+              <w:rPr>
+                <w:rFonts w:ascii="Lucida Console;monospace" w:hAnsi="Lucida Console;monospace"/>
+                <w:b w:val="false"/>
+                <w:i w:val="false"/>
+                <w:caps w:val="false"/>
+                <w:smallCaps w:val="false"/>
+                <w:color w:val="0000FF"/>
+                <w:spacing w:val="0"/>
+                <w:sz w:val="20"/>
+              </w:rPr>
+              <w:t>hist(copydata$Cena, xlab="Cena v €", ylab="Število app", col = "yellow", border = "blue", main = "Cena programov")</w:t>
             </w:r>
           </w:p>
         </w:tc>
@@ -3418,6 +4456,110 @@
         <w:rPr>
           <w:b/>
         </w:rPr>
+        <w:drawing>
+          <wp:anchor behindDoc="0" distT="0" distB="0" distL="0" distR="0" simplePos="0" locked="0" layoutInCell="1" allowOverlap="1" relativeHeight="8">
+            <wp:simplePos x="0" y="0"/>
+            <wp:positionH relativeFrom="column">
+              <wp:posOffset>28575</wp:posOffset>
+            </wp:positionH>
+            <wp:positionV relativeFrom="paragraph">
+              <wp:posOffset>-77470</wp:posOffset>
+            </wp:positionV>
+            <wp:extent cx="5760720" cy="5034280"/>
+            <wp:effectExtent l="0" t="0" r="0" b="0"/>
+            <wp:wrapSquare wrapText="largest"/>
+            <wp:docPr id="8" name="Image6" descr=""/>
+            <wp:cNvGraphicFramePr>
+              <a:graphicFrameLocks xmlns:a="http://schemas.openxmlformats.org/drawingml/2006/main" noChangeAspect="1"/>
+            </wp:cNvGraphicFramePr>
+            <a:graphic xmlns:a="http://schemas.openxmlformats.org/drawingml/2006/main">
+              <a:graphicData uri="http://schemas.openxmlformats.org/drawingml/2006/picture">
+                <pic:pic xmlns:pic="http://schemas.openxmlformats.org/drawingml/2006/picture">
+                  <pic:nvPicPr>
+                    <pic:cNvPr id="8" name="Image6" descr=""/>
+                    <pic:cNvPicPr>
+                      <a:picLocks noChangeAspect="1" noChangeArrowheads="1"/>
+                    </pic:cNvPicPr>
+                  </pic:nvPicPr>
+                  <pic:blipFill>
+                    <a:blip r:embed="rId9"/>
+                    <a:stretch>
+                      <a:fillRect/>
+                    </a:stretch>
+                  </pic:blipFill>
+                  <pic:spPr bwMode="auto">
+                    <a:xfrm>
+                      <a:off x="0" y="0"/>
+                      <a:ext cx="5760720" cy="5034280"/>
+                    </a:xfrm>
+                    <a:prstGeom prst="rect">
+                      <a:avLst/>
+                    </a:prstGeom>
+                  </pic:spPr>
+                </pic:pic>
+              </a:graphicData>
+            </a:graphic>
+          </wp:anchor>
+        </w:drawing>
+      </w:r>
+    </w:p>
+    <w:p>
+      <w:pPr>
+        <w:pStyle w:val="Normal"/>
+        <w:rPr>
+          <w:b/>
+          <w:b/>
+        </w:rPr>
+      </w:pPr>
+      <w:r>
+        <w:rPr>
+          <w:b/>
+        </w:rPr>
+        <w:drawing>
+          <wp:anchor behindDoc="0" distT="0" distB="0" distL="0" distR="0" simplePos="0" locked="0" layoutInCell="1" allowOverlap="1" relativeHeight="10">
+            <wp:simplePos x="0" y="0"/>
+            <wp:positionH relativeFrom="column">
+              <wp:align>center</wp:align>
+            </wp:positionH>
+            <wp:positionV relativeFrom="paragraph">
+              <wp:posOffset>635</wp:posOffset>
+            </wp:positionV>
+            <wp:extent cx="5760720" cy="4385945"/>
+            <wp:effectExtent l="0" t="0" r="0" b="0"/>
+            <wp:wrapSquare wrapText="largest"/>
+            <wp:docPr id="9" name="Image8" descr=""/>
+            <wp:cNvGraphicFramePr>
+              <a:graphicFrameLocks xmlns:a="http://schemas.openxmlformats.org/drawingml/2006/main" noChangeAspect="1"/>
+            </wp:cNvGraphicFramePr>
+            <a:graphic xmlns:a="http://schemas.openxmlformats.org/drawingml/2006/main">
+              <a:graphicData uri="http://schemas.openxmlformats.org/drawingml/2006/picture">
+                <pic:pic xmlns:pic="http://schemas.openxmlformats.org/drawingml/2006/picture">
+                  <pic:nvPicPr>
+                    <pic:cNvPr id="9" name="Image8" descr=""/>
+                    <pic:cNvPicPr>
+                      <a:picLocks noChangeAspect="1" noChangeArrowheads="1"/>
+                    </pic:cNvPicPr>
+                  </pic:nvPicPr>
+                  <pic:blipFill>
+                    <a:blip r:embed="rId10"/>
+                    <a:stretch>
+                      <a:fillRect/>
+                    </a:stretch>
+                  </pic:blipFill>
+                  <pic:spPr bwMode="auto">
+                    <a:xfrm>
+                      <a:off x="0" y="0"/>
+                      <a:ext cx="5760720" cy="4385945"/>
+                    </a:xfrm>
+                    <a:prstGeom prst="rect">
+                      <a:avLst/>
+                    </a:prstGeom>
+                  </pic:spPr>
+                </pic:pic>
+              </a:graphicData>
+            </a:graphic>
+          </wp:anchor>
+        </w:drawing>
       </w:r>
     </w:p>
     <w:p>
@@ -3873,6 +5015,7 @@
             </w:pPr>
             <w:r>
               <w:rPr/>
+              <w:t>Cena programa v Dolarjih</w:t>
             </w:r>
           </w:p>
         </w:tc>
@@ -3942,6 +5085,7 @@
             </w:pPr>
             <w:r>
               <w:rPr/>
+              <w:t>Velikost programa v Megabajtih</w:t>
             </w:r>
           </w:p>
         </w:tc>
@@ -4046,6 +5190,192 @@
           </w:tcPr>
           <w:p>
             <w:pPr>
+              <w:pStyle w:val="PreformattedText"/>
+              <w:spacing w:lineRule="auto" w:line="240" w:before="0" w:after="0"/>
+              <w:rPr>
+                <w:rFonts w:ascii="Lucida Console;monospace" w:hAnsi="Lucida Console;monospace"/>
+                <w:b w:val="false"/>
+                <w:i w:val="false"/>
+                <w:caps w:val="false"/>
+                <w:smallCaps w:val="false"/>
+                <w:color w:val="000000"/>
+                <w:spacing w:val="0"/>
+                <w:sz w:val="20"/>
+              </w:rPr>
+            </w:pPr>
+            <w:bookmarkStart w:id="7" w:name="rstudio_console_output11"/>
+            <w:bookmarkEnd w:id="7"/>
+            <w:r>
+              <w:rPr>
+                <w:rFonts w:ascii="Lucida Console;monospace" w:hAnsi="Lucida Console;monospace"/>
+                <w:b w:val="false"/>
+                <w:i w:val="false"/>
+                <w:caps w:val="false"/>
+                <w:smallCaps w:val="false"/>
+                <w:color w:val="000000"/>
+                <w:spacing w:val="0"/>
+                <w:sz w:val="20"/>
+              </w:rPr>
+              <w:t>lm(formula = x ~ y)</w:t>
+            </w:r>
+          </w:p>
+          <w:p>
+            <w:pPr>
+              <w:pStyle w:val="PreformattedText"/>
+              <w:widowControl/>
+              <w:pBdr/>
+              <w:spacing w:lineRule="auto" w:line="288" w:before="0" w:after="0"/>
+              <w:rPr/>
+            </w:pPr>
+            <w:r>
+              <w:rPr/>
+            </w:r>
+          </w:p>
+          <w:p>
+            <w:pPr>
+              <w:pStyle w:val="PreformattedText"/>
+              <w:widowControl/>
+              <w:pBdr/>
+              <w:spacing w:lineRule="auto" w:line="288" w:before="0" w:after="0"/>
+              <w:rPr>
+                <w:rFonts w:ascii="Lucida Console;monospace" w:hAnsi="Lucida Console;monospace"/>
+                <w:b w:val="false"/>
+                <w:i w:val="false"/>
+                <w:caps w:val="false"/>
+                <w:smallCaps w:val="false"/>
+                <w:color w:val="000000"/>
+                <w:spacing w:val="0"/>
+                <w:sz w:val="20"/>
+              </w:rPr>
+            </w:pPr>
+            <w:r>
+              <w:rPr>
+                <w:rFonts w:ascii="Lucida Console;monospace" w:hAnsi="Lucida Console;monospace"/>
+                <w:b w:val="false"/>
+                <w:i w:val="false"/>
+                <w:caps w:val="false"/>
+                <w:smallCaps w:val="false"/>
+                <w:color w:val="000000"/>
+                <w:spacing w:val="0"/>
+                <w:sz w:val="20"/>
+              </w:rPr>
+              <w:t>Coefficients:</w:t>
+            </w:r>
+          </w:p>
+          <w:p>
+            <w:pPr>
+              <w:pStyle w:val="PreformattedText"/>
+              <w:widowControl/>
+              <w:pBdr/>
+              <w:spacing w:lineRule="auto" w:line="288" w:before="0" w:after="0"/>
+              <w:rPr>
+                <w:rFonts w:ascii="Lucida Console;monospace" w:hAnsi="Lucida Console;monospace"/>
+                <w:b w:val="false"/>
+                <w:i w:val="false"/>
+                <w:caps w:val="false"/>
+                <w:smallCaps w:val="false"/>
+                <w:color w:val="000000"/>
+                <w:spacing w:val="0"/>
+                <w:sz w:val="20"/>
+              </w:rPr>
+            </w:pPr>
+            <w:r>
+              <w:rPr>
+                <w:rFonts w:ascii="Lucida Console;monospace" w:hAnsi="Lucida Console;monospace"/>
+                <w:b w:val="false"/>
+                <w:i w:val="false"/>
+                <w:caps w:val="false"/>
+                <w:smallCaps w:val="false"/>
+                <w:color w:val="000000"/>
+                <w:spacing w:val="0"/>
+                <w:sz w:val="20"/>
+              </w:rPr>
+              <w:t xml:space="preserve">(Intercept)            y  </w:t>
+            </w:r>
+          </w:p>
+          <w:p>
+            <w:pPr>
+              <w:pStyle w:val="PreformattedText"/>
+              <w:widowControl/>
+              <w:pBdr/>
+              <w:spacing w:lineRule="auto" w:line="288" w:before="0" w:after="0"/>
+              <w:rPr>
+                <w:caps w:val="false"/>
+                <w:smallCaps w:val="false"/>
+                <w:color w:val="000000"/>
+                <w:spacing w:val="0"/>
+              </w:rPr>
+            </w:pPr>
+            <w:r>
+              <w:rPr>
+                <w:caps w:val="false"/>
+                <w:smallCaps w:val="false"/>
+                <w:color w:val="000000"/>
+                <w:spacing w:val="0"/>
+              </w:rPr>
+              <w:t xml:space="preserve">   </w:t>
+            </w:r>
+            <w:r>
+              <w:rPr>
+                <w:rFonts w:ascii="Lucida Console;monospace" w:hAnsi="Lucida Console;monospace"/>
+                <w:b w:val="false"/>
+                <w:i w:val="false"/>
+                <w:caps w:val="false"/>
+                <w:smallCaps w:val="false"/>
+                <w:color w:val="000000"/>
+                <w:spacing w:val="0"/>
+                <w:sz w:val="20"/>
+              </w:rPr>
+              <w:t xml:space="preserve">0.787088     0.004548  </w:t>
+            </w:r>
+          </w:p>
+          <w:p>
+            <w:pPr>
+              <w:pStyle w:val="PreformattedText"/>
+              <w:spacing w:lineRule="auto" w:line="240" w:before="0" w:after="0"/>
+              <w:rPr>
+                <w:rFonts w:ascii="Lucida Console;monospace" w:hAnsi="Lucida Console;monospace"/>
+                <w:b w:val="false"/>
+                <w:i w:val="false"/>
+                <w:sz w:val="20"/>
+              </w:rPr>
+            </w:pPr>
+            <w:r>
+              <w:rPr>
+                <w:caps w:val="false"/>
+                <w:smallCaps w:val="false"/>
+                <w:color w:val="000000"/>
+                <w:spacing w:val="0"/>
+              </w:rPr>
+            </w:r>
+          </w:p>
+          <w:p>
+            <w:pPr>
+              <w:pStyle w:val="PreformattedText"/>
+              <w:spacing w:lineRule="auto" w:line="240" w:before="0" w:after="0"/>
+              <w:rPr>
+                <w:caps w:val="false"/>
+                <w:smallCaps w:val="false"/>
+                <w:color w:val="000000"/>
+                <w:spacing w:val="0"/>
+              </w:rPr>
+            </w:pPr>
+            <w:r>
+              <w:rPr>
+                <w:rFonts w:ascii="Lucida Console;monospace" w:hAnsi="Lucida Console;monospace"/>
+                <w:b w:val="false"/>
+                <w:i w:val="false"/>
+                <w:caps w:val="false"/>
+                <w:smallCaps w:val="false"/>
+                <w:color w:val="000000"/>
+                <w:spacing w:val="0"/>
+                <w:sz w:val="20"/>
+              </w:rPr>
+              <w:t>Cena = 0.78 + 0.004548 * Velikost</w:t>
+            </w:r>
+          </w:p>
+          <w:p>
+            <w:pPr>
               <w:pStyle w:val="Normal"/>
               <w:spacing w:lineRule="auto" w:line="240" w:before="0" w:after="0"/>
               <w:rPr/>
@@ -4135,6 +5465,99 @@
           </w:tcPr>
           <w:p>
             <w:pPr>
+              <w:pStyle w:val="PreformattedText"/>
+              <w:spacing w:lineRule="auto" w:line="240" w:before="0" w:after="0"/>
+              <w:rPr>
+                <w:rFonts w:ascii="Lucida Console;monospace" w:hAnsi="Lucida Console;monospace"/>
+                <w:b w:val="false"/>
+                <w:i w:val="false"/>
+                <w:caps w:val="false"/>
+                <w:smallCaps w:val="false"/>
+                <w:color w:val="0000FF"/>
+                <w:spacing w:val="0"/>
+                <w:sz w:val="20"/>
+              </w:rPr>
+            </w:pPr>
+            <w:bookmarkStart w:id="8" w:name="rstudio_console_output7"/>
+            <w:bookmarkEnd w:id="8"/>
+            <w:r>
+              <w:rPr>
+                <w:rFonts w:ascii="Lucida Console;monospace" w:hAnsi="Lucida Console;monospace"/>
+                <w:b w:val="false"/>
+                <w:i w:val="false"/>
+                <w:caps w:val="false"/>
+                <w:smallCaps w:val="false"/>
+                <w:color w:val="0000FF"/>
+                <w:spacing w:val="0"/>
+                <w:sz w:val="20"/>
+              </w:rPr>
+              <w:t>install.packages('car',repos='http://cran.us.r-project.org')</w:t>
+            </w:r>
+          </w:p>
+          <w:p>
+            <w:pPr>
+              <w:pStyle w:val="PreformattedText"/>
+              <w:spacing w:lineRule="auto" w:line="240" w:before="0" w:after="0"/>
+              <w:rPr>
+                <w:rFonts w:ascii="Lucida Console;monospace" w:hAnsi="Lucida Console;monospace"/>
+                <w:b w:val="false"/>
+                <w:i w:val="false"/>
+                <w:caps w:val="false"/>
+                <w:smallCaps w:val="false"/>
+                <w:color w:val="0000FF"/>
+                <w:spacing w:val="0"/>
+                <w:sz w:val="20"/>
+              </w:rPr>
+            </w:pPr>
+            <w:bookmarkStart w:id="9" w:name="rstudio_console_output8"/>
+            <w:bookmarkEnd w:id="9"/>
+            <w:r>
+              <w:rPr>
+                <w:rFonts w:ascii="Lucida Console;monospace" w:hAnsi="Lucida Console;monospace"/>
+                <w:b w:val="false"/>
+                <w:i w:val="false"/>
+                <w:caps w:val="false"/>
+                <w:smallCaps w:val="false"/>
+                <w:color w:val="0000FF"/>
+                <w:spacing w:val="0"/>
+                <w:sz w:val="20"/>
+              </w:rPr>
+              <w:t>library(car)</w:t>
+            </w:r>
+          </w:p>
+          <w:p>
+            <w:pPr>
+              <w:pStyle w:val="PreformattedText"/>
+              <w:spacing w:lineRule="auto" w:line="240" w:before="0" w:after="0"/>
+              <w:rPr>
+                <w:rFonts w:ascii="Lucida Console;monospace" w:hAnsi="Lucida Console;monospace"/>
+                <w:b w:val="false"/>
+                <w:i w:val="false"/>
+                <w:caps w:val="false"/>
+                <w:smallCaps w:val="false"/>
+                <w:color w:val="0000FF"/>
+                <w:spacing w:val="0"/>
+                <w:sz w:val="20"/>
+              </w:rPr>
+            </w:pPr>
+            <w:bookmarkStart w:id="10" w:name="rstudio_console_output9"/>
+            <w:bookmarkEnd w:id="10"/>
+            <w:r>
+              <w:rPr>
+                <w:rFonts w:ascii="Lucida Console;monospace" w:hAnsi="Lucida Console;monospace"/>
+                <w:b w:val="false"/>
+                <w:i w:val="false"/>
+                <w:caps w:val="false"/>
+                <w:smallCaps w:val="false"/>
+                <w:color w:val="0000FF"/>
+                <w:spacing w:val="0"/>
+                <w:sz w:val="20"/>
+              </w:rPr>
+              <w:t>scatterplot(Velikost ~ Cena, data = copydata)</w:t>
+            </w:r>
+          </w:p>
+          <w:p>
+            <w:pPr>
               <w:pStyle w:val="Normal"/>
               <w:spacing w:lineRule="auto" w:line="240" w:before="0" w:after="0"/>
               <w:rPr>
@@ -4175,6 +5598,18 @@
       </w:pPr>
       <w:r>
         <w:rPr/>
+      </w:r>
+      <w:r>
+        <w:br w:type="page"/>
+      </w:r>
+    </w:p>
+    <w:p>
+      <w:pPr>
+        <w:pStyle w:val="Caption1"/>
+        <w:rPr/>
+      </w:pPr>
+      <w:r>
+        <w:rPr/>
         <w:t xml:space="preserve">Slika </w:t>
       </w:r>
       <w:r>
@@ -4210,6 +5645,60 @@
       <w:r>
         <w:rPr/>
         <w:t xml:space="preserve"> z vrisano regresijsko premico</w:t>
+      </w:r>
+    </w:p>
+    <w:p>
+      <w:pPr>
+        <w:pStyle w:val="Normal"/>
+        <w:rPr/>
+      </w:pPr>
+      <w:r>
+        <w:rPr/>
+        <w:drawing>
+          <wp:anchor behindDoc="0" distT="0" distB="0" distL="0" distR="0" simplePos="0" locked="0" layoutInCell="1" allowOverlap="1" relativeHeight="11">
+            <wp:simplePos x="0" y="0"/>
+            <wp:positionH relativeFrom="column">
+              <wp:align>center</wp:align>
+            </wp:positionH>
+            <wp:positionV relativeFrom="paragraph">
+              <wp:posOffset>635</wp:posOffset>
+            </wp:positionV>
+            <wp:extent cx="5760720" cy="5491480"/>
+            <wp:effectExtent l="0" t="0" r="0" b="0"/>
+            <wp:wrapSquare wrapText="largest"/>
+            <wp:docPr id="10" name="Image9" descr=""/>
+            <wp:cNvGraphicFramePr>
+              <a:graphicFrameLocks xmlns:a="http://schemas.openxmlformats.org/drawingml/2006/main" noChangeAspect="1"/>
+            </wp:cNvGraphicFramePr>
+            <a:graphic xmlns:a="http://schemas.openxmlformats.org/drawingml/2006/main">
+              <a:graphicData uri="http://schemas.openxmlformats.org/drawingml/2006/picture">
+                <pic:pic xmlns:pic="http://schemas.openxmlformats.org/drawingml/2006/picture">
+                  <pic:nvPicPr>
+                    <pic:cNvPr id="10" name="Image9" descr=""/>
+                    <pic:cNvPicPr>
+                      <a:picLocks noChangeAspect="1" noChangeArrowheads="1"/>
+                    </pic:cNvPicPr>
+                  </pic:nvPicPr>
+                  <pic:blipFill>
+                    <a:blip r:embed="rId11"/>
+                    <a:stretch>
+                      <a:fillRect/>
+                    </a:stretch>
+                  </pic:blipFill>
+                  <pic:spPr bwMode="auto">
+                    <a:xfrm>
+                      <a:off x="0" y="0"/>
+                      <a:ext cx="5760720" cy="5491480"/>
+                    </a:xfrm>
+                    <a:prstGeom prst="rect">
+                      <a:avLst/>
+                    </a:prstGeom>
+                  </pic:spPr>
+                </pic:pic>
+              </a:graphicData>
+            </a:graphic>
+          </wp:anchor>
+        </w:drawing>
       </w:r>
     </w:p>
     <w:p>
@@ -4299,11 +5788,7 @@
       </w:r>
       <w:r>
         <w:rPr/>
-        <w:t>,</w:t>
-      </w:r>
-      <w:r>
-        <w:rPr/>
-        <w:t xml:space="preserve"> neodvisna spremenljivka: </w:t>
+        <w:t xml:space="preserve">, neodvisna spremenljivka: </w:t>
       </w:r>
       <w:r>
         <w:rPr>
@@ -4706,11 +6191,7 @@
       </w:r>
       <w:r>
         <w:rPr/>
-        <w:t xml:space="preserve"> </w:t>
-      </w:r>
-      <w:r>
-        <w:rPr/>
-        <w:t xml:space="preserve">spremenljivke </w:t>
+        <w:t xml:space="preserve"> spremenljivke </w:t>
       </w:r>
       <w:r>
         <w:rPr>
@@ -5167,11 +6648,7 @@
       </w:r>
       <w:r>
         <w:rPr/>
-        <w:t xml:space="preserve"> </w:t>
-      </w:r>
-      <w:r>
-        <w:rPr/>
-        <w:t xml:space="preserve">spremenljivk </w:t>
+        <w:t xml:space="preserve"> spremenljivk </w:t>
       </w:r>
       <w:r>
         <w:rPr>
@@ -5342,11 +6819,7 @@
       </w:r>
       <w:r>
         <w:rPr/>
-        <w:t xml:space="preserve"> </w:t>
-      </w:r>
-      <w:r>
-        <w:rPr/>
-        <w:t xml:space="preserve">po </w:t>
+        <w:t xml:space="preserve"> po </w:t>
       </w:r>
       <w:r>
         <w:rPr>
@@ -5660,8 +7133,8 @@
         <w:rPr/>
         <w:t>Odgovor:</w:t>
       </w:r>
-      <w:bookmarkStart w:id="0" w:name="_GoBack"/>
-      <w:bookmarkEnd w:id="0"/>
+      <w:bookmarkStart w:id="11" w:name="_GoBack"/>
+      <w:bookmarkEnd w:id="11"/>
     </w:p>
     <w:p>
       <w:pPr>
@@ -5794,6 +7267,7 @@
       </w:pPr>
       <w:rPr>
         <w:rFonts w:ascii="Symbol" w:hAnsi="Symbol" w:cs="Symbol" w:hint="default"/>
+        <w:rFonts w:cs="Symbol"/>
       </w:rPr>
     </w:lvl>
     <w:lvl w:ilvl="1">
@@ -5819,6 +7293,7 @@
       </w:pPr>
       <w:rPr>
         <w:rFonts w:ascii="Wingdings" w:hAnsi="Wingdings" w:cs="Wingdings" w:hint="default"/>
+        <w:rFonts w:cs="Wingdings"/>
       </w:rPr>
     </w:lvl>
     <w:lvl w:ilvl="3">
@@ -5831,6 +7306,7 @@
       </w:pPr>
       <w:rPr>
         <w:rFonts w:ascii="Symbol" w:hAnsi="Symbol" w:cs="Symbol" w:hint="default"/>
+        <w:rFonts w:cs="Symbol"/>
       </w:rPr>
     </w:lvl>
     <w:lvl w:ilvl="4">
@@ -5856,6 +7332,7 @@
       </w:pPr>
       <w:rPr>
         <w:rFonts w:ascii="Wingdings" w:hAnsi="Wingdings" w:cs="Wingdings" w:hint="default"/>
+        <w:rFonts w:cs="Wingdings"/>
       </w:rPr>
     </w:lvl>
     <w:lvl w:ilvl="6">
@@ -5868,6 +7345,7 @@
       </w:pPr>
       <w:rPr>
         <w:rFonts w:ascii="Symbol" w:hAnsi="Symbol" w:cs="Symbol" w:hint="default"/>
+        <w:rFonts w:cs="Symbol"/>
       </w:rPr>
     </w:lvl>
     <w:lvl w:ilvl="7">
@@ -5893,6 +7371,7 @@
       </w:pPr>
       <w:rPr>
         <w:rFonts w:ascii="Wingdings" w:hAnsi="Wingdings" w:cs="Wingdings" w:hint="default"/>
+        <w:rFonts w:cs="Wingdings"/>
       </w:rPr>
     </w:lvl>
   </w:abstractNum>
@@ -6264,7 +7743,6 @@
     <w:rPrDefault>
       <w:rPr>
         <w:rFonts w:ascii="Calibri" w:hAnsi="Calibri" w:eastAsia="Calibri" w:cs="" w:asciiTheme="minorHAnsi" w:cstheme="minorBidi" w:eastAsiaTheme="minorHAnsi" w:hAnsiTheme="minorHAnsi"/>
-        <w:sz w:val="22"/>
         <w:szCs w:val="22"/>
         <w:lang w:val="sl-SI" w:eastAsia="en-US" w:bidi="ar-SA"/>
       </w:rPr>
@@ -6705,6 +8183,132 @@
       <w:rFonts w:cs="Courier New"/>
     </w:rPr>
   </w:style>
+  <w:style w:type="character" w:styleId="ListLabel4">
+    <w:name w:val="ListLabel 4"/>
+    <w:qFormat/>
+    <w:rPr>
+      <w:rFonts w:cs="Symbol"/>
+    </w:rPr>
+  </w:style>
+  <w:style w:type="character" w:styleId="ListLabel5">
+    <w:name w:val="ListLabel 5"/>
+    <w:qFormat/>
+    <w:rPr>
+      <w:rFonts w:cs="Courier New"/>
+    </w:rPr>
+  </w:style>
+  <w:style w:type="character" w:styleId="ListLabel6">
+    <w:name w:val="ListLabel 6"/>
+    <w:qFormat/>
+    <w:rPr>
+      <w:rFonts w:cs="Wingdings"/>
+    </w:rPr>
+  </w:style>
+  <w:style w:type="character" w:styleId="ListLabel7">
+    <w:name w:val="ListLabel 7"/>
+    <w:qFormat/>
+    <w:rPr>
+      <w:rFonts w:cs="Symbol"/>
+    </w:rPr>
+  </w:style>
+  <w:style w:type="character" w:styleId="ListLabel8">
+    <w:name w:val="ListLabel 8"/>
+    <w:qFormat/>
+    <w:rPr>
+      <w:rFonts w:cs="Courier New"/>
+    </w:rPr>
+  </w:style>
+  <w:style w:type="character" w:styleId="ListLabel9">
+    <w:name w:val="ListLabel 9"/>
+    <w:qFormat/>
+    <w:rPr>
+      <w:rFonts w:cs="Wingdings"/>
+    </w:rPr>
+  </w:style>
+  <w:style w:type="character" w:styleId="ListLabel10">
+    <w:name w:val="ListLabel 10"/>
+    <w:qFormat/>
+    <w:rPr>
+      <w:rFonts w:cs="Symbol"/>
+    </w:rPr>
+  </w:style>
+  <w:style w:type="character" w:styleId="ListLabel11">
+    <w:name w:val="ListLabel 11"/>
+    <w:qFormat/>
+    <w:rPr>
+      <w:rFonts w:cs="Courier New"/>
+    </w:rPr>
+  </w:style>
+  <w:style w:type="character" w:styleId="ListLabel12">
+    <w:name w:val="ListLabel 12"/>
+    <w:qFormat/>
+    <w:rPr>
+      <w:rFonts w:cs="Wingdings"/>
+    </w:rPr>
+  </w:style>
+  <w:style w:type="character" w:styleId="ListLabel13">
+    <w:name w:val="ListLabel 13"/>
+    <w:qFormat/>
+    <w:rPr>
+      <w:rFonts w:cs="Symbol"/>
+    </w:rPr>
+  </w:style>
+  <w:style w:type="character" w:styleId="ListLabel14">
+    <w:name w:val="ListLabel 14"/>
+    <w:qFormat/>
+    <w:rPr>
+      <w:rFonts w:cs="Courier New"/>
+    </w:rPr>
+  </w:style>
+  <w:style w:type="character" w:styleId="ListLabel15">
+    <w:name w:val="ListLabel 15"/>
+    <w:qFormat/>
+    <w:rPr>
+      <w:rFonts w:cs="Wingdings"/>
+    </w:rPr>
+  </w:style>
+  <w:style w:type="character" w:styleId="ListLabel16">
+    <w:name w:val="ListLabel 16"/>
+    <w:qFormat/>
+    <w:rPr>
+      <w:rFonts w:cs="Symbol"/>
+    </w:rPr>
+  </w:style>
+  <w:style w:type="character" w:styleId="ListLabel17">
+    <w:name w:val="ListLabel 17"/>
+    <w:qFormat/>
+    <w:rPr>
+      <w:rFonts w:cs="Courier New"/>
+    </w:rPr>
+  </w:style>
+  <w:style w:type="character" w:styleId="ListLabel18">
+    <w:name w:val="ListLabel 18"/>
+    <w:qFormat/>
+    <w:rPr>
+      <w:rFonts w:cs="Wingdings"/>
+    </w:rPr>
+  </w:style>
+  <w:style w:type="character" w:styleId="ListLabel19">
+    <w:name w:val="ListLabel 19"/>
+    <w:qFormat/>
+    <w:rPr>
+      <w:rFonts w:cs="Symbol"/>
+    </w:rPr>
+  </w:style>
+  <w:style w:type="character" w:styleId="ListLabel20">
+    <w:name w:val="ListLabel 20"/>
+    <w:qFormat/>
+    <w:rPr>
+      <w:rFonts w:cs="Courier New"/>
+    </w:rPr>
+  </w:style>
+  <w:style w:type="character" w:styleId="ListLabel21">
+    <w:name w:val="ListLabel 21"/>
+    <w:qFormat/>
+    <w:rPr>
+      <w:rFonts w:cs="Wingdings"/>
+    </w:rPr>
+  </w:style>
   <w:style w:type="paragraph" w:styleId="Heading">
     <w:name w:val="Heading"/>
     <w:basedOn w:val="Normal"/>
@@ -6791,6 +8395,19 @@
       <w:i/>
       <w:iCs/>
       <w:szCs w:val="18"/>
+    </w:rPr>
+  </w:style>
+  <w:style w:type="paragraph" w:styleId="PreformattedText">
+    <w:name w:val="Preformatted Text"/>
+    <w:basedOn w:val="Normal"/>
+    <w:qFormat/>
+    <w:pPr>
+      <w:spacing w:before="0" w:after="0"/>
+    </w:pPr>
+    <w:rPr>
+      <w:rFonts w:ascii="Liberation Mono" w:hAnsi="Liberation Mono" w:eastAsia="Liberation Mono" w:cs="Liberation Mono"/>
+      <w:sz w:val="20"/>
+      <w:szCs w:val="20"/>
     </w:rPr>
   </w:style>
   <w:style w:type="numbering" w:styleId="NoList" w:default="1">

</xml_diff>